<commit_message>
file bao cao bt1
</commit_message>
<xml_diff>
--- a/BÁO CÁO BÀI TẬP THỰC HÀNH.docx
+++ b/BÁO CÁO BÀI TẬP THỰC HÀNH.docx
@@ -10,7 +10,7 @@
         <mc:AlternateContent>
           <mc:Choice Requires="wps">
             <w:drawing>
-              <wp:anchor distT="0" distB="0" distL="114300" distR="114300" simplePos="0" relativeHeight="251666432" behindDoc="0" locked="0" layoutInCell="1" allowOverlap="1" wp14:anchorId="34681FB4" wp14:editId="1995051C">
+              <wp:anchor distT="0" distB="0" distL="114300" distR="114300" simplePos="0" relativeHeight="251673600" behindDoc="0" locked="0" layoutInCell="1" allowOverlap="1" wp14:anchorId="1ECC0A26" wp14:editId="14AE1D2A">
                 <wp:simplePos x="0" y="0"/>
                 <wp:positionH relativeFrom="margin">
                   <wp:posOffset>1238250</wp:posOffset>
@@ -21,7 +21,7 @@
                 <wp:extent cx="3600450" cy="1273810"/>
                 <wp:effectExtent l="0" t="0" r="0" b="2540"/>
                 <wp:wrapNone/>
-                <wp:docPr id="1" name="Rectangle 1"/>
+                <wp:docPr id="2" name="Rectangle 2"/>
                 <wp:cNvGraphicFramePr/>
                 <a:graphic xmlns:a="http://schemas.openxmlformats.org/drawingml/2006/main">
                   <a:graphicData uri="http://schemas.microsoft.com/office/word/2010/wordprocessingShape">
@@ -120,6 +120,20 @@
                               </w:rPr>
                             </w:pPr>
                           </w:p>
+                          <w:p>
+                            <w:pPr>
+                              <w:rPr>
+                                <w:color w:val="000000" w:themeColor="text1"/>
+                              </w:rPr>
+                            </w:pPr>
+                          </w:p>
+                          <w:p>
+                            <w:pPr>
+                              <w:rPr>
+                                <w:color w:val="000000" w:themeColor="text1"/>
+                              </w:rPr>
+                            </w:pPr>
+                          </w:p>
                         </w:txbxContent>
                       </wps:txbx>
                       <wps:bodyPr rot="0" spcFirstLastPara="0" vertOverflow="overflow" horzOverflow="overflow" vert="horz" wrap="square" lIns="91440" tIns="45720" rIns="91440" bIns="45720" numCol="1" spcCol="0" rtlCol="0" fromWordArt="0" anchor="ctr" anchorCtr="0" forceAA="0" compatLnSpc="1">
@@ -142,7 +156,7 @@
           </mc:Choice>
           <mc:Fallback>
             <w:pict>
-              <v:rect w14:anchorId="34681FB4" id="Rectangle 1" o:spid="_x0000_s1026" style="position:absolute;margin-left:97.5pt;margin-top:526.15pt;width:283.5pt;height:100.3pt;z-index:251666432;visibility:visible;mso-wrap-style:square;mso-width-percent:0;mso-height-percent:0;mso-wrap-distance-left:9pt;mso-wrap-distance-top:0;mso-wrap-distance-right:9pt;mso-wrap-distance-bottom:0;mso-position-horizontal:absolute;mso-position-horizontal-relative:margin;mso-position-vertical:absolute;mso-position-vertical-relative:text;mso-width-percent:0;mso-height-percent:0;mso-width-relative:margin;mso-height-relative:margin;v-text-anchor:middle" o:gfxdata="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" filled="f" stroked="f" strokeweight="1pt">
+              <v:rect w14:anchorId="1ECC0A26" id="Rectangle 2" o:spid="_x0000_s1026" style="position:absolute;margin-left:97.5pt;margin-top:526.15pt;width:283.5pt;height:100.3pt;z-index:251673600;visibility:visible;mso-wrap-style:square;mso-width-percent:0;mso-height-percent:0;mso-wrap-distance-left:9pt;mso-wrap-distance-top:0;mso-wrap-distance-right:9pt;mso-wrap-distance-bottom:0;mso-position-horizontal:absolute;mso-position-horizontal-relative:margin;mso-position-vertical:absolute;mso-position-vertical-relative:text;mso-width-percent:0;mso-height-percent:0;mso-width-relative:margin;mso-height-relative:margin;v-text-anchor:middle" o:gfxdata="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" filled="f" stroked="f" strokeweight="1pt">
                 <v:textbox>
                   <w:txbxContent>
                     <w:p>
@@ -199,6 +213,20 @@
                         <w:tab/>
                         <w:t>Lớp : 61CNTT-1</w:t>
                       </w:r>
+                    </w:p>
+                    <w:p>
+                      <w:pPr>
+                        <w:rPr>
+                          <w:color w:val="000000" w:themeColor="text1"/>
+                        </w:rPr>
+                      </w:pPr>
+                    </w:p>
+                    <w:p>
+                      <w:pPr>
+                        <w:rPr>
+                          <w:color w:val="000000" w:themeColor="text1"/>
+                        </w:rPr>
+                      </w:pPr>
                     </w:p>
                     <w:p>
                       <w:pPr>
@@ -222,7 +250,7 @@
         <mc:AlternateContent>
           <mc:Choice Requires="wps">
             <w:drawing>
-              <wp:anchor distT="0" distB="0" distL="114300" distR="114300" simplePos="0" relativeHeight="251664384" behindDoc="0" locked="0" layoutInCell="1" allowOverlap="1" wp14:anchorId="4A92BFF3" wp14:editId="7ADAAAB6">
+              <wp:anchor distT="0" distB="0" distL="114300" distR="114300" simplePos="0" relativeHeight="251672576" behindDoc="0" locked="0" layoutInCell="1" allowOverlap="1" wp14:anchorId="76A18110" wp14:editId="2CE1347B">
                 <wp:simplePos x="0" y="0"/>
                 <wp:positionH relativeFrom="margin">
                   <wp:posOffset>209550</wp:posOffset>
@@ -233,7 +261,7 @@
                 <wp:extent cx="5794130" cy="1995854"/>
                 <wp:effectExtent l="0" t="0" r="0" b="4445"/>
                 <wp:wrapNone/>
-                <wp:docPr id="11" name="Rectangle 11"/>
+                <wp:docPr id="4" name="Rectangle 4"/>
                 <wp:cNvGraphicFramePr/>
                 <a:graphic xmlns:a="http://schemas.openxmlformats.org/drawingml/2006/main">
                   <a:graphicData uri="http://schemas.microsoft.com/office/word/2010/wordprocessingShape">
@@ -411,7 +439,7 @@
           </mc:Choice>
           <mc:Fallback>
             <w:pict>
-              <v:rect w14:anchorId="4A92BFF3" id="Rectangle 11" o:spid="_x0000_s1027" style="position:absolute;margin-left:16.5pt;margin-top:369pt;width:456.25pt;height:157.15pt;z-index:251664384;visibility:visible;mso-wrap-style:square;mso-width-percent:0;mso-height-percent:0;mso-wrap-distance-left:9pt;mso-wrap-distance-top:0;mso-wrap-distance-right:9pt;mso-wrap-distance-bottom:0;mso-position-horizontal:absolute;mso-position-horizontal-relative:margin;mso-position-vertical:absolute;mso-position-vertical-relative:text;mso-width-percent:0;mso-height-percent:0;mso-width-relative:margin;mso-height-relative:margin;v-text-anchor:middle" o:gfxdata="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" fillcolor="white [3212]" stroked="f" strokeweight="1pt">
+              <v:rect w14:anchorId="76A18110" id="Rectangle 4" o:spid="_x0000_s1027" style="position:absolute;margin-left:16.5pt;margin-top:369pt;width:456.25pt;height:157.15pt;z-index:251672576;visibility:visible;mso-wrap-style:square;mso-width-percent:0;mso-height-percent:0;mso-wrap-distance-left:9pt;mso-wrap-distance-top:0;mso-wrap-distance-right:9pt;mso-wrap-distance-bottom:0;mso-position-horizontal:absolute;mso-position-horizontal-relative:margin;mso-position-vertical:absolute;mso-position-vertical-relative:text;mso-width-percent:0;mso-height-percent:0;mso-width-relative:margin;mso-height-relative:margin;v-text-anchor:middle" o:gfxdata="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" fillcolor="white [3212]" stroked="f" strokeweight="1pt">
                 <v:textbox>
                   <w:txbxContent>
                     <w:p>
@@ -540,8 +568,11 @@
         </mc:AlternateContent>
       </w:r>
       <w:r>
+        <w:rPr>
+          <w:noProof/>
+        </w:rPr>
         <w:drawing>
-          <wp:anchor distT="0" distB="0" distL="114300" distR="114300" simplePos="0" relativeHeight="251662336" behindDoc="0" locked="0" layoutInCell="1" allowOverlap="1" wp14:anchorId="5C40B1F4" wp14:editId="38F7C1AC">
+          <wp:anchor distT="0" distB="0" distL="114300" distR="114300" simplePos="0" relativeHeight="251671552" behindDoc="0" locked="0" layoutInCell="1" allowOverlap="1" wp14:anchorId="56A71B4A" wp14:editId="63CEC018">
             <wp:simplePos x="0" y="0"/>
             <wp:positionH relativeFrom="margin">
               <wp:posOffset>2016125</wp:posOffset>
@@ -552,7 +583,7 @@
             <wp:extent cx="2143125" cy="2143125"/>
             <wp:effectExtent l="0" t="0" r="9525" b="9525"/>
             <wp:wrapNone/>
-            <wp:docPr id="9" name="Picture 9"/>
+            <wp:docPr id="7" name="Picture 7"/>
             <wp:cNvGraphicFramePr>
               <a:graphicFrameLocks xmlns:a="http://schemas.openxmlformats.org/drawingml/2006/main" noChangeAspect="1"/>
             </wp:cNvGraphicFramePr>
@@ -564,7 +595,7 @@
                     <pic:cNvPicPr/>
                   </pic:nvPicPr>
                   <pic:blipFill>
-                    <a:blip r:embed="rId5">
+                    <a:blip r:embed="rId8">
                       <a:extLst>
                         <a:ext uri="{28A0092B-C50C-407E-A947-70E740481C1C}">
                           <a14:useLocalDpi xmlns:a14="http://schemas.microsoft.com/office/drawing/2010/main" val="0"/>
@@ -591,10 +622,13 @@
         </w:drawing>
       </w:r>
       <w:r>
+        <w:rPr>
+          <w:noProof/>
+        </w:rPr>
         <mc:AlternateContent>
           <mc:Choice Requires="wps">
             <w:drawing>
-              <wp:anchor distT="0" distB="0" distL="114300" distR="114300" simplePos="0" relativeHeight="251659264" behindDoc="0" locked="0" layoutInCell="1" allowOverlap="1" wp14:anchorId="213A1659" wp14:editId="4C781020">
+              <wp:anchor distT="0" distB="0" distL="114300" distR="114300" simplePos="0" relativeHeight="251668480" behindDoc="0" locked="0" layoutInCell="1" allowOverlap="1" wp14:anchorId="0DAC4D3C" wp14:editId="261BBB95">
                 <wp:simplePos x="0" y="0"/>
                 <wp:positionH relativeFrom="column">
                   <wp:posOffset>840740</wp:posOffset>
@@ -605,7 +639,7 @@
                 <wp:extent cx="4475284" cy="1090246"/>
                 <wp:effectExtent l="0" t="0" r="0" b="0"/>
                 <wp:wrapNone/>
-                <wp:docPr id="10" name="Rectangle 10"/>
+                <wp:docPr id="5" name="Rectangle 5"/>
                 <wp:cNvGraphicFramePr/>
                 <a:graphic xmlns:a="http://schemas.openxmlformats.org/drawingml/2006/main">
                   <a:graphicData uri="http://schemas.microsoft.com/office/word/2010/wordprocessingShape">
@@ -664,19 +698,7 @@
                                 <w:sz w:val="34"/>
                                 <w:szCs w:val="34"/>
                               </w:rPr>
-                              <w:t>TRƯỜNG ĐẠI HỌC N</w:t>
-                            </w:r>
-                            <w:bookmarkStart w:id="0" w:name="_GoBack"/>
-                            <w:r>
-                              <w:rPr>
-                                <w:rFonts w:cs="Times New Roman"/>
-                                <w:b/>
-                                <w:bCs/>
-                                <w:color w:val="000000" w:themeColor="text1"/>
-                                <w:sz w:val="34"/>
-                                <w:szCs w:val="34"/>
-                              </w:rPr>
-                              <w:t>HA TRANG</w:t>
+                              <w:t>TRƯỜNG ĐẠI HỌC NHA TRANG</w:t>
                             </w:r>
                           </w:p>
                           <w:p>
@@ -790,7 +812,6 @@
                               </w:rPr>
                               <w:t>************</w:t>
                             </w:r>
-                            <w:bookmarkEnd w:id="0"/>
                           </w:p>
                         </w:txbxContent>
                       </wps:txbx>
@@ -814,7 +835,7 @@
           </mc:Choice>
           <mc:Fallback>
             <w:pict>
-              <v:rect w14:anchorId="213A1659" id="Rectangle 10" o:spid="_x0000_s1028" style="position:absolute;margin-left:66.2pt;margin-top:28.55pt;width:352.4pt;height:85.85pt;z-index:251659264;visibility:visible;mso-wrap-style:square;mso-width-percent:0;mso-height-percent:0;mso-wrap-distance-left:9pt;mso-wrap-distance-top:0;mso-wrap-distance-right:9pt;mso-wrap-distance-bottom:0;mso-position-horizontal:absolute;mso-position-horizontal-relative:text;mso-position-vertical:absolute;mso-position-vertical-relative:text;mso-width-percent:0;mso-height-percent:0;mso-width-relative:margin;mso-height-relative:margin;v-text-anchor:middle" o:gfxdata="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" filled="f" stroked="f" strokeweight="1pt">
+              <v:rect w14:anchorId="0DAC4D3C" id="Rectangle 5" o:spid="_x0000_s1028" style="position:absolute;margin-left:66.2pt;margin-top:28.55pt;width:352.4pt;height:85.85pt;z-index:251668480;visibility:visible;mso-wrap-style:square;mso-width-percent:0;mso-height-percent:0;mso-wrap-distance-left:9pt;mso-wrap-distance-top:0;mso-wrap-distance-right:9pt;mso-wrap-distance-bottom:0;mso-position-horizontal:absolute;mso-position-horizontal-relative:text;mso-position-vertical:absolute;mso-position-vertical-relative:text;mso-width-percent:0;mso-height-percent:0;mso-width-relative:margin;mso-height-relative:margin;v-text-anchor:middle" o:gfxdata="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" filled="f" stroked="f" strokeweight="1pt">
                 <v:textbox>
                   <w:txbxContent>
                     <w:p>
@@ -839,19 +860,7 @@
                           <w:sz w:val="34"/>
                           <w:szCs w:val="34"/>
                         </w:rPr>
-                        <w:t>TRƯỜNG ĐẠI HỌC N</w:t>
-                      </w:r>
-                      <w:bookmarkStart w:id="1" w:name="_GoBack"/>
-                      <w:r>
-                        <w:rPr>
-                          <w:rFonts w:cs="Times New Roman"/>
-                          <w:b/>
-                          <w:bCs/>
-                          <w:color w:val="000000" w:themeColor="text1"/>
-                          <w:sz w:val="34"/>
-                          <w:szCs w:val="34"/>
-                        </w:rPr>
-                        <w:t>HA TRANG</w:t>
+                        <w:t>TRƯỜNG ĐẠI HỌC NHA TRANG</w:t>
                       </w:r>
                     </w:p>
                     <w:p>
@@ -965,7 +974,6 @@
                         </w:rPr>
                         <w:t>************</w:t>
                       </w:r>
-                      <w:bookmarkEnd w:id="1"/>
                     </w:p>
                   </w:txbxContent>
                 </v:textbox>
@@ -975,8 +983,11 @@
         </mc:AlternateContent>
       </w:r>
       <w:r>
+        <w:rPr>
+          <w:noProof/>
+        </w:rPr>
         <w:drawing>
-          <wp:anchor distT="0" distB="0" distL="114300" distR="114300" simplePos="0" relativeHeight="251661312" behindDoc="0" locked="0" layoutInCell="1" allowOverlap="1" wp14:anchorId="350F7384" wp14:editId="2CCF6B44">
+          <wp:anchor distT="0" distB="0" distL="114300" distR="114300" simplePos="0" relativeHeight="251670528" behindDoc="0" locked="0" layoutInCell="1" allowOverlap="1" wp14:anchorId="10F8133B" wp14:editId="18067895">
             <wp:simplePos x="0" y="0"/>
             <wp:positionH relativeFrom="margin">
               <wp:posOffset>5439410</wp:posOffset>
@@ -987,7 +998,7 @@
             <wp:extent cx="975360" cy="1395148"/>
             <wp:effectExtent l="0" t="0" r="0" b="0"/>
             <wp:wrapNone/>
-            <wp:docPr id="6" name="Picture 6"/>
+            <wp:docPr id="8" name="Picture 8"/>
             <wp:cNvGraphicFramePr>
               <a:graphicFrameLocks xmlns:a="http://schemas.openxmlformats.org/drawingml/2006/main" noChangeAspect="1"/>
             </wp:cNvGraphicFramePr>
@@ -999,7 +1010,7 @@
                     <pic:cNvPicPr/>
                   </pic:nvPicPr>
                   <pic:blipFill>
-                    <a:blip r:embed="rId6" cstate="print">
+                    <a:blip r:embed="rId9" cstate="print">
                       <a:extLst>
                         <a:ext uri="{28A0092B-C50C-407E-A947-70E740481C1C}">
                           <a14:useLocalDpi xmlns:a14="http://schemas.microsoft.com/office/drawing/2010/main" val="0"/>
@@ -1032,8 +1043,11 @@
         </w:drawing>
       </w:r>
       <w:r>
+        <w:rPr>
+          <w:noProof/>
+        </w:rPr>
         <w:drawing>
-          <wp:anchor distT="0" distB="0" distL="114300" distR="114300" simplePos="0" relativeHeight="251660288" behindDoc="0" locked="0" layoutInCell="1" allowOverlap="1" wp14:anchorId="2C52E127" wp14:editId="029459A8">
+          <wp:anchor distT="0" distB="0" distL="114300" distR="114300" simplePos="0" relativeHeight="251669504" behindDoc="0" locked="0" layoutInCell="1" allowOverlap="1" wp14:anchorId="4B4C9DCE" wp14:editId="554ED215">
             <wp:simplePos x="0" y="0"/>
             <wp:positionH relativeFrom="leftMargin">
               <wp:posOffset>533400</wp:posOffset>
@@ -1044,7 +1058,7 @@
             <wp:extent cx="975360" cy="1395095"/>
             <wp:effectExtent l="0" t="0" r="0" b="0"/>
             <wp:wrapNone/>
-            <wp:docPr id="3" name="Picture 3"/>
+            <wp:docPr id="12" name="Picture 12"/>
             <wp:cNvGraphicFramePr>
               <a:graphicFrameLocks xmlns:a="http://schemas.openxmlformats.org/drawingml/2006/main" noChangeAspect="1"/>
             </wp:cNvGraphicFramePr>
@@ -1056,7 +1070,7 @@
                     <pic:cNvPicPr/>
                   </pic:nvPicPr>
                   <pic:blipFill>
-                    <a:blip r:embed="rId6" cstate="print">
+                    <a:blip r:embed="rId9" cstate="print">
                       <a:extLst>
                         <a:ext uri="{28A0092B-C50C-407E-A947-70E740481C1C}">
                           <a14:useLocalDpi xmlns:a14="http://schemas.microsoft.com/office/drawing/2010/main" val="0"/>
@@ -1089,7 +1103,1820 @@
         </w:drawing>
       </w:r>
     </w:p>
+    <w:p/>
+    <w:p/>
+    <w:p/>
+    <w:p/>
+    <w:p/>
+    <w:p/>
+    <w:p/>
+    <w:p/>
+    <w:p/>
+    <w:p/>
+    <w:p/>
+    <w:p/>
+    <w:p/>
+    <w:p/>
+    <w:p/>
+    <w:p/>
+    <w:p/>
+    <w:p/>
+    <w:p/>
+    <w:p/>
+    <w:p/>
+    <w:p/>
+    <w:p/>
+    <w:p/>
+    <w:sdt>
+      <w:sdtPr>
+        <w:rPr>
+          <w:rFonts w:ascii="Times New Roman" w:eastAsiaTheme="minorHAnsi" w:hAnsi="Times New Roman" w:cs="Times New Roman"/>
+          <w:b/>
+          <w:bCs/>
+          <w:noProof/>
+          <w:color w:val="auto"/>
+          <w:sz w:val="26"/>
+          <w:szCs w:val="26"/>
+          <w:vertAlign w:val="subscript"/>
+          <w:lang w:val="vi-VN"/>
+        </w:rPr>
+        <w:id w:val="1384287282"/>
+        <w:docPartObj>
+          <w:docPartGallery w:val="Table of Contents"/>
+          <w:docPartUnique/>
+        </w:docPartObj>
+      </w:sdtPr>
+      <w:sdtEndPr>
+        <w:rPr>
+          <w:rFonts w:eastAsiaTheme="minorEastAsia"/>
+          <w:b w:val="0"/>
+          <w:bCs w:val="0"/>
+        </w:rPr>
+      </w:sdtEndPr>
+      <w:sdtContent>
+        <w:p>
+          <w:pPr>
+            <w:pStyle w:val="TOCHeading"/>
+            <w:spacing w:before="120" w:line="360" w:lineRule="auto"/>
+            <w:jc w:val="center"/>
+            <w:rPr>
+              <w:rFonts w:ascii="Times New Roman" w:eastAsiaTheme="minorEastAsia" w:hAnsi="Times New Roman" w:cs="Times New Roman"/>
+              <w:noProof/>
+              <w:sz w:val="30"/>
+              <w:szCs w:val="30"/>
+            </w:rPr>
+          </w:pPr>
+          <w:r>
+            <w:rPr>
+              <w:rFonts w:ascii="Times New Roman" w:hAnsi="Times New Roman" w:cs="Times New Roman"/>
+              <w:b/>
+              <w:color w:val="auto"/>
+              <w:sz w:val="30"/>
+              <w:szCs w:val="30"/>
+            </w:rPr>
+            <w:t>MỤC LỤC</w:t>
+          </w:r>
+          <w:r>
+            <w:rPr>
+              <w:rFonts w:ascii="Times New Roman" w:hAnsi="Times New Roman" w:cs="Times New Roman"/>
+              <w:sz w:val="30"/>
+              <w:szCs w:val="30"/>
+            </w:rPr>
+            <w:fldChar w:fldCharType="begin"/>
+          </w:r>
+          <w:r>
+            <w:rPr>
+              <w:rFonts w:ascii="Times New Roman" w:hAnsi="Times New Roman" w:cs="Times New Roman"/>
+              <w:sz w:val="30"/>
+              <w:szCs w:val="30"/>
+            </w:rPr>
+            <w:instrText xml:space="preserve"> TOC \o "1-3" \h \z \u </w:instrText>
+          </w:r>
+          <w:r>
+            <w:rPr>
+              <w:rFonts w:ascii="Times New Roman" w:hAnsi="Times New Roman" w:cs="Times New Roman"/>
+              <w:sz w:val="30"/>
+              <w:szCs w:val="30"/>
+            </w:rPr>
+            <w:fldChar w:fldCharType="separate"/>
+          </w:r>
+        </w:p>
+        <w:p>
+          <w:pPr>
+            <w:pStyle w:val="TOC1"/>
+            <w:numPr>
+              <w:ilvl w:val="0"/>
+              <w:numId w:val="0"/>
+            </w:numPr>
+            <w:ind w:left="709" w:hanging="349"/>
+            <w:rPr>
+              <w:rStyle w:val="Hyperlink"/>
+              <w:sz w:val="30"/>
+              <w:szCs w:val="30"/>
+            </w:rPr>
+          </w:pPr>
+          <w:hyperlink w:anchor="_Toc57630210" w:history="1">
+            <w:r>
+              <w:rPr>
+                <w:rStyle w:val="Hyperlink"/>
+                <w:rFonts w:eastAsia="Times New Roman"/>
+                <w:b/>
+                <w:sz w:val="30"/>
+                <w:szCs w:val="30"/>
+              </w:rPr>
+              <w:t xml:space="preserve">I. TỔNG QUAN </w:t>
+            </w:r>
+            <w:r>
+              <w:rPr>
+                <w:rStyle w:val="Hyperlink"/>
+                <w:rFonts w:eastAsia="Times New Roman"/>
+                <w:b/>
+                <w:sz w:val="30"/>
+                <w:szCs w:val="30"/>
+                <w:lang w:val="en-US"/>
+              </w:rPr>
+              <w:t>LẬP TRÌNH NHÚNG</w:t>
+            </w:r>
+          </w:hyperlink>
+        </w:p>
+        <w:p>
+          <w:pPr>
+            <w:pStyle w:val="TOC2"/>
+            <w:tabs>
+              <w:tab w:val="left" w:pos="660"/>
+              <w:tab w:val="right" w:leader="dot" w:pos="8778"/>
+            </w:tabs>
+            <w:rPr>
+              <w:rFonts w:ascii="Times New Roman" w:hAnsi="Times New Roman"/>
+              <w:noProof/>
+              <w:sz w:val="30"/>
+              <w:szCs w:val="30"/>
+            </w:rPr>
+          </w:pPr>
+          <w:hyperlink w:anchor="_Toc57630229" w:history="1">
+            <w:r>
+              <w:rPr>
+                <w:rStyle w:val="Hyperlink"/>
+                <w:rFonts w:ascii="Times New Roman" w:hAnsi="Times New Roman"/>
+                <w:noProof/>
+                <w:sz w:val="30"/>
+                <w:szCs w:val="30"/>
+              </w:rPr>
+              <w:t>1.</w:t>
+            </w:r>
+            <w:r>
+              <w:rPr>
+                <w:rFonts w:ascii="Times New Roman" w:hAnsi="Times New Roman"/>
+                <w:noProof/>
+                <w:sz w:val="30"/>
+                <w:szCs w:val="30"/>
+              </w:rPr>
+              <w:tab/>
+            </w:r>
+            <w:r>
+              <w:rPr>
+                <w:rStyle w:val="Hyperlink"/>
+                <w:rFonts w:ascii="Times New Roman" w:hAnsi="Times New Roman"/>
+                <w:noProof/>
+                <w:sz w:val="30"/>
+                <w:szCs w:val="30"/>
+              </w:rPr>
+              <w:t>Arduino là gì ?</w:t>
+            </w:r>
+            <w:r>
+              <w:rPr>
+                <w:rFonts w:ascii="Times New Roman" w:hAnsi="Times New Roman"/>
+                <w:noProof/>
+                <w:webHidden/>
+                <w:sz w:val="30"/>
+                <w:szCs w:val="30"/>
+              </w:rPr>
+              <w:tab/>
+              <w:t>3</w:t>
+            </w:r>
+          </w:hyperlink>
+        </w:p>
+        <w:p>
+          <w:pPr>
+            <w:pStyle w:val="TOC2"/>
+            <w:tabs>
+              <w:tab w:val="left" w:pos="660"/>
+              <w:tab w:val="right" w:leader="dot" w:pos="8778"/>
+            </w:tabs>
+            <w:rPr>
+              <w:rFonts w:ascii="Times New Roman" w:hAnsi="Times New Roman"/>
+              <w:noProof/>
+              <w:sz w:val="30"/>
+              <w:szCs w:val="30"/>
+            </w:rPr>
+          </w:pPr>
+          <w:hyperlink w:anchor="_Toc57630229" w:history="1">
+            <w:r>
+              <w:rPr>
+                <w:rStyle w:val="Hyperlink"/>
+                <w:rFonts w:ascii="Times New Roman" w:hAnsi="Times New Roman"/>
+                <w:noProof/>
+                <w:sz w:val="30"/>
+                <w:szCs w:val="30"/>
+              </w:rPr>
+              <w:t>2.</w:t>
+            </w:r>
+            <w:r>
+              <w:rPr>
+                <w:rFonts w:ascii="Times New Roman" w:hAnsi="Times New Roman"/>
+                <w:noProof/>
+                <w:sz w:val="30"/>
+                <w:szCs w:val="30"/>
+              </w:rPr>
+              <w:tab/>
+            </w:r>
+            <w:r>
+              <w:rPr>
+                <w:rFonts w:ascii="Times New Roman" w:hAnsi="Times New Roman"/>
+                <w:noProof/>
+                <w:sz w:val="30"/>
+                <w:szCs w:val="30"/>
+              </w:rPr>
+              <w:t>Ứng dụng Arduino</w:t>
+            </w:r>
+            <w:r>
+              <w:rPr>
+                <w:rFonts w:ascii="Times New Roman" w:hAnsi="Times New Roman"/>
+                <w:noProof/>
+                <w:webHidden/>
+                <w:sz w:val="30"/>
+                <w:szCs w:val="30"/>
+              </w:rPr>
+              <w:tab/>
+            </w:r>
+          </w:hyperlink>
+          <w:r>
+            <w:rPr>
+              <w:rFonts w:ascii="Times New Roman" w:hAnsi="Times New Roman"/>
+              <w:noProof/>
+              <w:sz w:val="30"/>
+              <w:szCs w:val="30"/>
+            </w:rPr>
+            <w:t>3</w:t>
+          </w:r>
+        </w:p>
+        <w:p>
+          <w:pPr>
+            <w:pStyle w:val="TOC1"/>
+            <w:numPr>
+              <w:ilvl w:val="0"/>
+              <w:numId w:val="0"/>
+            </w:numPr>
+            <w:ind w:left="709" w:hanging="349"/>
+          </w:pPr>
+          <w:hyperlink w:anchor="_Toc57630210" w:history="1">
+            <w:r>
+              <w:rPr>
+                <w:rStyle w:val="Hyperlink"/>
+                <w:rFonts w:eastAsia="Times New Roman"/>
+                <w:b/>
+                <w:sz w:val="30"/>
+                <w:szCs w:val="30"/>
+              </w:rPr>
+              <w:t xml:space="preserve">II. </w:t>
+            </w:r>
+            <w:r>
+              <w:rPr>
+                <w:rStyle w:val="Hyperlink"/>
+                <w:rFonts w:eastAsia="Times New Roman"/>
+                <w:b/>
+                <w:sz w:val="30"/>
+                <w:szCs w:val="30"/>
+                <w:lang w:val="en-US"/>
+              </w:rPr>
+              <w:t>BÀI TẬP</w:t>
+            </w:r>
+          </w:hyperlink>
+        </w:p>
+        <w:p>
+          <w:pPr>
+            <w:pStyle w:val="TOC2"/>
+            <w:tabs>
+              <w:tab w:val="left" w:pos="660"/>
+              <w:tab w:val="right" w:leader="dot" w:pos="8778"/>
+            </w:tabs>
+            <w:rPr>
+              <w:rFonts w:ascii="Times New Roman" w:hAnsi="Times New Roman"/>
+              <w:noProof/>
+              <w:sz w:val="30"/>
+              <w:szCs w:val="30"/>
+            </w:rPr>
+          </w:pPr>
+          <w:hyperlink w:anchor="_Toc57630211" w:history="1">
+            <w:r>
+              <w:rPr>
+                <w:rStyle w:val="Hyperlink"/>
+                <w:rFonts w:ascii="Times New Roman" w:eastAsia="Times New Roman" w:hAnsi="Times New Roman"/>
+                <w:noProof/>
+                <w:sz w:val="30"/>
+                <w:szCs w:val="30"/>
+              </w:rPr>
+              <w:t>1.</w:t>
+            </w:r>
+            <w:r>
+              <w:rPr>
+                <w:rFonts w:ascii="Times New Roman" w:hAnsi="Times New Roman"/>
+                <w:noProof/>
+                <w:sz w:val="30"/>
+                <w:szCs w:val="30"/>
+              </w:rPr>
+              <w:tab/>
+            </w:r>
+            <w:r>
+              <w:rPr>
+                <w:rStyle w:val="Hyperlink"/>
+                <w:rFonts w:ascii="Times New Roman" w:eastAsia="Times New Roman" w:hAnsi="Times New Roman"/>
+                <w:noProof/>
+                <w:sz w:val="30"/>
+                <w:szCs w:val="30"/>
+              </w:rPr>
+              <w:t>Nháy đèn LED trên cổng 13</w:t>
+            </w:r>
+            <w:r>
+              <w:rPr>
+                <w:rFonts w:ascii="Times New Roman" w:hAnsi="Times New Roman"/>
+                <w:noProof/>
+                <w:webHidden/>
+                <w:sz w:val="30"/>
+                <w:szCs w:val="30"/>
+              </w:rPr>
+              <w:tab/>
+            </w:r>
+            <w:r>
+              <w:rPr>
+                <w:rFonts w:ascii="Times New Roman" w:hAnsi="Times New Roman"/>
+                <w:noProof/>
+                <w:webHidden/>
+                <w:sz w:val="30"/>
+                <w:szCs w:val="30"/>
+              </w:rPr>
+              <w:t>3</w:t>
+            </w:r>
+          </w:hyperlink>
+        </w:p>
+        <w:p>
+          <w:pPr>
+            <w:pStyle w:val="TOC2"/>
+            <w:tabs>
+              <w:tab w:val="left" w:pos="660"/>
+              <w:tab w:val="right" w:leader="dot" w:pos="8778"/>
+            </w:tabs>
+            <w:rPr>
+              <w:rFonts w:ascii="Times New Roman" w:hAnsi="Times New Roman"/>
+              <w:noProof/>
+              <w:sz w:val="30"/>
+              <w:szCs w:val="30"/>
+            </w:rPr>
+          </w:pPr>
+          <w:hyperlink w:anchor="_Toc57630212" w:history="1">
+            <w:r>
+              <w:rPr>
+                <w:rStyle w:val="Hyperlink"/>
+                <w:rFonts w:ascii="Times New Roman" w:eastAsia="Times New Roman" w:hAnsi="Times New Roman"/>
+                <w:noProof/>
+                <w:sz w:val="30"/>
+                <w:szCs w:val="30"/>
+              </w:rPr>
+              <w:t>2.</w:t>
+            </w:r>
+            <w:r>
+              <w:rPr>
+                <w:rFonts w:ascii="Times New Roman" w:hAnsi="Times New Roman"/>
+                <w:noProof/>
+                <w:sz w:val="30"/>
+                <w:szCs w:val="30"/>
+              </w:rPr>
+              <w:tab/>
+            </w:r>
+            <w:r>
+              <w:rPr>
+                <w:rStyle w:val="Hyperlink"/>
+                <w:rFonts w:ascii="Times New Roman" w:eastAsia="Times New Roman" w:hAnsi="Times New Roman"/>
+                <w:noProof/>
+                <w:sz w:val="30"/>
+                <w:szCs w:val="30"/>
+              </w:rPr>
+              <w:t>Điều</w:t>
+            </w:r>
+          </w:hyperlink>
+          <w:r>
+            <w:rPr>
+              <w:rFonts w:ascii="Times New Roman" w:hAnsi="Times New Roman"/>
+              <w:noProof/>
+              <w:sz w:val="30"/>
+              <w:szCs w:val="30"/>
+            </w:rPr>
+            <w:t xml:space="preserve"> khiển đèn LED bằng nút bấm</w:t>
+          </w:r>
+          <w:r>
+            <w:rPr>
+              <w:rFonts w:ascii="Times New Roman" w:hAnsi="Times New Roman"/>
+              <w:noProof/>
+              <w:sz w:val="30"/>
+              <w:szCs w:val="30"/>
+            </w:rPr>
+            <w:tab/>
+          </w:r>
+        </w:p>
+        <w:p>
+          <w:pPr>
+            <w:pStyle w:val="TOC2"/>
+            <w:tabs>
+              <w:tab w:val="left" w:pos="660"/>
+              <w:tab w:val="right" w:leader="dot" w:pos="8778"/>
+            </w:tabs>
+            <w:rPr>
+              <w:rStyle w:val="Hyperlink"/>
+              <w:rFonts w:ascii="Times New Roman" w:hAnsi="Times New Roman"/>
+              <w:noProof/>
+              <w:sz w:val="30"/>
+              <w:szCs w:val="30"/>
+            </w:rPr>
+          </w:pPr>
+          <w:hyperlink w:anchor="_Toc57630213" w:history="1">
+            <w:r>
+              <w:rPr>
+                <w:rStyle w:val="Hyperlink"/>
+                <w:rFonts w:ascii="Times New Roman" w:eastAsia="Times New Roman" w:hAnsi="Times New Roman"/>
+                <w:noProof/>
+                <w:sz w:val="30"/>
+                <w:szCs w:val="30"/>
+              </w:rPr>
+              <w:t>3.</w:t>
+            </w:r>
+            <w:r>
+              <w:rPr>
+                <w:rFonts w:ascii="Times New Roman" w:hAnsi="Times New Roman"/>
+                <w:noProof/>
+                <w:sz w:val="30"/>
+                <w:szCs w:val="30"/>
+              </w:rPr>
+              <w:tab/>
+            </w:r>
+            <w:r>
+              <w:rPr>
+                <w:rFonts w:ascii="Times New Roman" w:hAnsi="Times New Roman"/>
+                <w:noProof/>
+                <w:sz w:val="30"/>
+                <w:szCs w:val="30"/>
+              </w:rPr>
+              <w:t>Đèn LED sáng dần</w:t>
+            </w:r>
+            <w:r>
+              <w:rPr>
+                <w:rFonts w:ascii="Times New Roman" w:hAnsi="Times New Roman"/>
+                <w:noProof/>
+                <w:webHidden/>
+                <w:sz w:val="30"/>
+                <w:szCs w:val="30"/>
+              </w:rPr>
+              <w:tab/>
+            </w:r>
+          </w:hyperlink>
+        </w:p>
+        <w:p>
+          <w:pPr>
+            <w:pStyle w:val="TOC2"/>
+            <w:tabs>
+              <w:tab w:val="left" w:pos="660"/>
+              <w:tab w:val="right" w:leader="dot" w:pos="8778"/>
+            </w:tabs>
+            <w:rPr>
+              <w:rFonts w:ascii="Times New Roman" w:hAnsi="Times New Roman"/>
+              <w:noProof/>
+              <w:sz w:val="30"/>
+              <w:szCs w:val="30"/>
+            </w:rPr>
+          </w:pPr>
+          <w:hyperlink w:anchor="_Toc57630229" w:history="1">
+            <w:r>
+              <w:rPr>
+                <w:rStyle w:val="Hyperlink"/>
+                <w:rFonts w:ascii="Times New Roman" w:hAnsi="Times New Roman"/>
+                <w:noProof/>
+                <w:sz w:val="30"/>
+                <w:szCs w:val="30"/>
+              </w:rPr>
+              <w:t>4</w:t>
+            </w:r>
+            <w:r>
+              <w:rPr>
+                <w:rStyle w:val="Hyperlink"/>
+                <w:rFonts w:ascii="Times New Roman" w:hAnsi="Times New Roman"/>
+                <w:noProof/>
+                <w:sz w:val="30"/>
+                <w:szCs w:val="30"/>
+              </w:rPr>
+              <w:t>.</w:t>
+            </w:r>
+            <w:r>
+              <w:rPr>
+                <w:rFonts w:ascii="Times New Roman" w:hAnsi="Times New Roman"/>
+                <w:noProof/>
+                <w:sz w:val="30"/>
+                <w:szCs w:val="30"/>
+              </w:rPr>
+              <w:tab/>
+            </w:r>
+            <w:r>
+              <w:rPr>
+                <w:rStyle w:val="Hyperlink"/>
+                <w:rFonts w:ascii="Times New Roman" w:hAnsi="Times New Roman"/>
+                <w:noProof/>
+                <w:sz w:val="30"/>
+                <w:szCs w:val="30"/>
+              </w:rPr>
+              <w:t>LED RGB</w:t>
+            </w:r>
+            <w:r>
+              <w:rPr>
+                <w:rFonts w:ascii="Times New Roman" w:hAnsi="Times New Roman"/>
+                <w:noProof/>
+                <w:webHidden/>
+                <w:sz w:val="30"/>
+                <w:szCs w:val="30"/>
+              </w:rPr>
+              <w:tab/>
+            </w:r>
+            <w:r>
+              <w:rPr>
+                <w:rFonts w:ascii="Times New Roman" w:hAnsi="Times New Roman"/>
+                <w:noProof/>
+                <w:webHidden/>
+                <w:sz w:val="30"/>
+                <w:szCs w:val="30"/>
+              </w:rPr>
+              <w:t>4</w:t>
+            </w:r>
+          </w:hyperlink>
+        </w:p>
+        <w:p>
+          <w:pPr>
+            <w:pStyle w:val="TOC2"/>
+            <w:tabs>
+              <w:tab w:val="left" w:pos="660"/>
+              <w:tab w:val="right" w:leader="dot" w:pos="8778"/>
+            </w:tabs>
+            <w:rPr>
+              <w:rFonts w:ascii="Times New Roman" w:hAnsi="Times New Roman"/>
+              <w:noProof/>
+              <w:sz w:val="30"/>
+              <w:szCs w:val="30"/>
+            </w:rPr>
+          </w:pPr>
+          <w:hyperlink w:anchor="_Toc57630229" w:history="1">
+            <w:r>
+              <w:rPr>
+                <w:rStyle w:val="Hyperlink"/>
+                <w:rFonts w:ascii="Times New Roman" w:hAnsi="Times New Roman"/>
+                <w:noProof/>
+                <w:sz w:val="30"/>
+                <w:szCs w:val="30"/>
+              </w:rPr>
+              <w:t>5</w:t>
+            </w:r>
+            <w:r>
+              <w:rPr>
+                <w:rStyle w:val="Hyperlink"/>
+                <w:rFonts w:ascii="Times New Roman" w:hAnsi="Times New Roman"/>
+                <w:noProof/>
+                <w:sz w:val="30"/>
+                <w:szCs w:val="30"/>
+              </w:rPr>
+              <w:t>.</w:t>
+            </w:r>
+            <w:r>
+              <w:rPr>
+                <w:rFonts w:ascii="Times New Roman" w:hAnsi="Times New Roman"/>
+                <w:noProof/>
+                <w:sz w:val="30"/>
+                <w:szCs w:val="30"/>
+              </w:rPr>
+              <w:tab/>
+            </w:r>
+            <w:r>
+              <w:rPr>
+                <w:rStyle w:val="Hyperlink"/>
+                <w:rFonts w:ascii="Times New Roman" w:hAnsi="Times New Roman"/>
+                <w:noProof/>
+                <w:sz w:val="30"/>
+                <w:szCs w:val="30"/>
+              </w:rPr>
+              <w:t>Điều khiển LED qua chiết áp</w:t>
+            </w:r>
+            <w:r>
+              <w:rPr>
+                <w:rFonts w:ascii="Times New Roman" w:hAnsi="Times New Roman"/>
+                <w:noProof/>
+                <w:webHidden/>
+                <w:sz w:val="30"/>
+                <w:szCs w:val="30"/>
+              </w:rPr>
+              <w:tab/>
+            </w:r>
+            <w:r>
+              <w:rPr>
+                <w:rFonts w:ascii="Times New Roman" w:hAnsi="Times New Roman"/>
+                <w:noProof/>
+                <w:webHidden/>
+                <w:sz w:val="30"/>
+                <w:szCs w:val="30"/>
+              </w:rPr>
+              <w:t>5</w:t>
+            </w:r>
+          </w:hyperlink>
+        </w:p>
+        <w:p/>
+        <w:p>
+          <w:pPr>
+            <w:pStyle w:val="TOC1"/>
+            <w:numPr>
+              <w:ilvl w:val="0"/>
+              <w:numId w:val="0"/>
+            </w:numPr>
+            <w:ind w:left="709" w:hanging="349"/>
+          </w:pPr>
+          <w:r>
+            <w:rPr>
+              <w:b/>
+              <w:sz w:val="32"/>
+            </w:rPr>
+            <w:t xml:space="preserve">III. </w:t>
+          </w:r>
+          <w:hyperlink w:anchor="_Toc57630232" w:history="1">
+            <w:r>
+              <w:rPr>
+                <w:rStyle w:val="Hyperlink"/>
+                <w:b/>
+                <w:sz w:val="30"/>
+                <w:szCs w:val="30"/>
+              </w:rPr>
+              <w:t>TÀI LIỆU THAM KHẢO</w:t>
+            </w:r>
+            <w:r>
+              <w:rPr>
+                <w:rStyle w:val="Hyperlink"/>
+                <w:sz w:val="30"/>
+                <w:szCs w:val="30"/>
+              </w:rPr>
+              <w:t>:</w:t>
+            </w:r>
+            <w:r>
+              <w:rPr>
+                <w:webHidden/>
+              </w:rPr>
+              <w:tab/>
+            </w:r>
+            <w:r>
+              <w:rPr>
+                <w:webHidden/>
+              </w:rPr>
+              <w:t>26</w:t>
+            </w:r>
+          </w:hyperlink>
+        </w:p>
+        <w:p>
+          <w:pPr>
+            <w:pStyle w:val="TOC1"/>
+            <w:numPr>
+              <w:ilvl w:val="0"/>
+              <w:numId w:val="0"/>
+            </w:numPr>
+            <w:rPr>
+              <w:rFonts w:eastAsiaTheme="minorHAnsi" w:cstheme="minorBidi"/>
+              <w:noProof w:val="0"/>
+              <w:sz w:val="24"/>
+              <w:szCs w:val="22"/>
+              <w:vertAlign w:val="subscript"/>
+              <w:lang w:val="en-US"/>
+            </w:rPr>
+          </w:pPr>
+          <w:r>
+            <w:rPr>
+              <w:b/>
+              <w:bCs/>
+              <w:sz w:val="30"/>
+              <w:szCs w:val="30"/>
+            </w:rPr>
+            <w:fldChar w:fldCharType="end"/>
+          </w:r>
+        </w:p>
+      </w:sdtContent>
+    </w:sdt>
+    <w:p>
+      <w:pPr>
+        <w:spacing w:after="160" w:line="259" w:lineRule="auto"/>
+      </w:pPr>
+      <w:r>
+        <w:br w:type="page"/>
+      </w:r>
+    </w:p>
+    <w:p>
+      <w:pPr>
+        <w:pStyle w:val="ListParagraph"/>
+        <w:numPr>
+          <w:ilvl w:val="0"/>
+          <w:numId w:val="3"/>
+        </w:numPr>
+        <w:rPr>
+          <w:b/>
+          <w:sz w:val="28"/>
+        </w:rPr>
+      </w:pPr>
+      <w:r>
+        <w:rPr>
+          <w:b/>
+          <w:sz w:val="28"/>
+        </w:rPr>
+        <w:lastRenderedPageBreak/>
+        <w:t>NHÁY LED TRÊN CỔNG 13</w:t>
+      </w:r>
+    </w:p>
+    <w:p>
+      <w:pPr>
+        <w:pStyle w:val="ListParagraph"/>
+        <w:rPr>
+          <w:b/>
+          <w:sz w:val="28"/>
+        </w:rPr>
+      </w:pPr>
+    </w:p>
+    <w:p>
+      <w:pPr>
+        <w:pStyle w:val="ListParagraph"/>
+        <w:numPr>
+          <w:ilvl w:val="0"/>
+          <w:numId w:val="4"/>
+        </w:numPr>
+        <w:rPr>
+          <w:sz w:val="28"/>
+        </w:rPr>
+      </w:pPr>
+      <w:r>
+        <w:rPr>
+          <w:sz w:val="28"/>
+        </w:rPr>
+        <w:t>Mô tả hệ thống</w:t>
+      </w:r>
+    </w:p>
+    <w:p>
+      <w:pPr>
+        <w:ind w:left="720"/>
+        <w:rPr>
+          <w:sz w:val="28"/>
+        </w:rPr>
+      </w:pPr>
+      <w:r>
+        <w:rPr>
+          <w:sz w:val="28"/>
+        </w:rPr>
+        <w:t>Hệ thống được thiết kế để thực hiện nháy đèn LED, đèn được nối vào Arduino ở cổng số 13, khoảng thờ</w:t>
+      </w:r>
+      <w:r>
+        <w:rPr>
+          <w:sz w:val="28"/>
+        </w:rPr>
+        <w:t>i gian là 10</w:t>
+      </w:r>
+      <w:r>
+        <w:rPr>
+          <w:sz w:val="28"/>
+        </w:rPr>
+        <w:t>00ms</w:t>
+      </w:r>
+    </w:p>
+    <w:p>
+      <w:pPr>
+        <w:pStyle w:val="ListParagraph"/>
+        <w:numPr>
+          <w:ilvl w:val="0"/>
+          <w:numId w:val="4"/>
+        </w:numPr>
+        <w:rPr>
+          <w:sz w:val="28"/>
+        </w:rPr>
+      </w:pPr>
+      <w:r>
+        <w:rPr>
+          <w:sz w:val="28"/>
+        </w:rPr>
+        <w:t>Sơ đồ thiết kế</w:t>
+      </w:r>
+    </w:p>
+    <w:p>
+      <w:pPr>
+        <w:rPr>
+          <w:sz w:val="28"/>
+        </w:rPr>
+      </w:pPr>
+      <w:r>
+        <w:rPr>
+          <w:noProof/>
+          <w:sz w:val="28"/>
+        </w:rPr>
+        <w:drawing>
+          <wp:anchor distT="0" distB="0" distL="114300" distR="114300" simplePos="0" relativeHeight="251674624" behindDoc="0" locked="0" layoutInCell="1" allowOverlap="1" wp14:anchorId="16233A4A" wp14:editId="607FDE3B">
+            <wp:simplePos x="0" y="0"/>
+            <wp:positionH relativeFrom="margin">
+              <wp:align>center</wp:align>
+            </wp:positionH>
+            <wp:positionV relativeFrom="paragraph">
+              <wp:posOffset>255905</wp:posOffset>
+            </wp:positionV>
+            <wp:extent cx="4771390" cy="3476017"/>
+            <wp:effectExtent l="0" t="0" r="0" b="0"/>
+            <wp:wrapNone/>
+            <wp:docPr id="1" name="Picture 1"/>
+            <wp:cNvGraphicFramePr>
+              <a:graphicFrameLocks xmlns:a="http://schemas.openxmlformats.org/drawingml/2006/main" noChangeAspect="1"/>
+            </wp:cNvGraphicFramePr>
+            <a:graphic xmlns:a="http://schemas.openxmlformats.org/drawingml/2006/main">
+              <a:graphicData uri="http://schemas.openxmlformats.org/drawingml/2006/picture">
+                <pic:pic xmlns:pic="http://schemas.openxmlformats.org/drawingml/2006/picture">
+                  <pic:nvPicPr>
+                    <pic:cNvPr id="1" name="BT1.PNG"/>
+                    <pic:cNvPicPr/>
+                  </pic:nvPicPr>
+                  <pic:blipFill>
+                    <a:blip r:embed="rId10">
+                      <a:extLst>
+                        <a:ext uri="{28A0092B-C50C-407E-A947-70E740481C1C}">
+                          <a14:useLocalDpi xmlns:a14="http://schemas.microsoft.com/office/drawing/2010/main" val="0"/>
+                        </a:ext>
+                      </a:extLst>
+                    </a:blip>
+                    <a:stretch>
+                      <a:fillRect/>
+                    </a:stretch>
+                  </pic:blipFill>
+                  <pic:spPr>
+                    <a:xfrm>
+                      <a:off x="0" y="0"/>
+                      <a:ext cx="4771390" cy="3476017"/>
+                    </a:xfrm>
+                    <a:prstGeom prst="rect">
+                      <a:avLst/>
+                    </a:prstGeom>
+                  </pic:spPr>
+                </pic:pic>
+              </a:graphicData>
+            </a:graphic>
+            <wp14:sizeRelH relativeFrom="page">
+              <wp14:pctWidth>0</wp14:pctWidth>
+            </wp14:sizeRelH>
+            <wp14:sizeRelV relativeFrom="page">
+              <wp14:pctHeight>0</wp14:pctHeight>
+            </wp14:sizeRelV>
+          </wp:anchor>
+        </w:drawing>
+      </w:r>
+    </w:p>
+    <w:p>
+      <w:pPr>
+        <w:rPr>
+          <w:sz w:val="28"/>
+        </w:rPr>
+      </w:pPr>
+    </w:p>
+    <w:p>
+      <w:pPr>
+        <w:rPr>
+          <w:sz w:val="28"/>
+        </w:rPr>
+      </w:pPr>
+    </w:p>
+    <w:p>
+      <w:pPr>
+        <w:rPr>
+          <w:sz w:val="28"/>
+        </w:rPr>
+      </w:pPr>
+    </w:p>
+    <w:p>
+      <w:pPr>
+        <w:rPr>
+          <w:sz w:val="28"/>
+        </w:rPr>
+      </w:pPr>
+    </w:p>
+    <w:p>
+      <w:pPr>
+        <w:rPr>
+          <w:sz w:val="28"/>
+        </w:rPr>
+      </w:pPr>
+    </w:p>
+    <w:p>
+      <w:pPr>
+        <w:rPr>
+          <w:sz w:val="28"/>
+        </w:rPr>
+      </w:pPr>
+    </w:p>
+    <w:p>
+      <w:pPr>
+        <w:rPr>
+          <w:sz w:val="28"/>
+        </w:rPr>
+      </w:pPr>
+    </w:p>
+    <w:p>
+      <w:pPr>
+        <w:rPr>
+          <w:sz w:val="28"/>
+        </w:rPr>
+      </w:pPr>
+    </w:p>
+    <w:p>
+      <w:pPr>
+        <w:rPr>
+          <w:sz w:val="28"/>
+        </w:rPr>
+      </w:pPr>
+    </w:p>
+    <w:p>
+      <w:pPr>
+        <w:rPr>
+          <w:sz w:val="28"/>
+        </w:rPr>
+      </w:pPr>
+    </w:p>
+    <w:p>
+      <w:pPr>
+        <w:rPr>
+          <w:sz w:val="28"/>
+        </w:rPr>
+      </w:pPr>
+    </w:p>
+    <w:p>
+      <w:pPr>
+        <w:pStyle w:val="ListParagraph"/>
+        <w:numPr>
+          <w:ilvl w:val="0"/>
+          <w:numId w:val="4"/>
+        </w:numPr>
+        <w:rPr>
+          <w:sz w:val="28"/>
+        </w:rPr>
+      </w:pPr>
+      <w:r>
+        <w:rPr>
+          <w:sz w:val="28"/>
+        </w:rPr>
+        <w:t>Đặc điểm linh kiện</w:t>
+      </w:r>
+    </w:p>
+    <w:p>
+      <w:pPr>
+        <w:pStyle w:val="ListParagraph"/>
+        <w:numPr>
+          <w:ilvl w:val="0"/>
+          <w:numId w:val="5"/>
+        </w:numPr>
+        <w:rPr>
+          <w:sz w:val="28"/>
+        </w:rPr>
+      </w:pPr>
+      <w:r>
+        <w:rPr>
+          <w:sz w:val="28"/>
+        </w:rPr>
+        <w:t>Arduino Uno board</w:t>
+      </w:r>
+    </w:p>
+    <w:p>
+      <w:pPr>
+        <w:pStyle w:val="ListParagraph"/>
+        <w:numPr>
+          <w:ilvl w:val="0"/>
+          <w:numId w:val="5"/>
+        </w:numPr>
+        <w:rPr>
+          <w:sz w:val="28"/>
+        </w:rPr>
+      </w:pPr>
+      <w:r>
+        <w:rPr>
+          <w:sz w:val="28"/>
+        </w:rPr>
+        <w:t xml:space="preserve">Điện trợ 10k </w:t>
+      </w:r>
+      <w:r>
+        <w:rPr>
+          <w:sz w:val="28"/>
+        </w:rPr>
+        <w:t>Ω</w:t>
+      </w:r>
+    </w:p>
+    <w:p>
+      <w:pPr>
+        <w:pStyle w:val="ListParagraph"/>
+        <w:numPr>
+          <w:ilvl w:val="0"/>
+          <w:numId w:val="5"/>
+        </w:numPr>
+        <w:rPr>
+          <w:sz w:val="28"/>
+        </w:rPr>
+      </w:pPr>
+      <w:r>
+        <w:rPr>
+          <w:sz w:val="28"/>
+        </w:rPr>
+        <w:t>Đèn LED</w:t>
+      </w:r>
+    </w:p>
+    <w:p>
+      <w:pPr>
+        <w:spacing w:after="160" w:line="259" w:lineRule="auto"/>
+        <w:rPr>
+          <w:sz w:val="28"/>
+        </w:rPr>
+      </w:pPr>
+      <w:r>
+        <w:rPr>
+          <w:sz w:val="28"/>
+        </w:rPr>
+        <w:br w:type="page"/>
+      </w:r>
+    </w:p>
+    <w:p>
+      <w:pPr>
+        <w:spacing w:after="160" w:line="259" w:lineRule="auto"/>
+        <w:rPr>
+          <w:sz w:val="28"/>
+        </w:rPr>
+      </w:pPr>
+    </w:p>
+    <w:p>
+      <w:pPr>
+        <w:pStyle w:val="ListParagraph"/>
+        <w:numPr>
+          <w:ilvl w:val="0"/>
+          <w:numId w:val="4"/>
+        </w:numPr>
+        <w:rPr>
+          <w:sz w:val="28"/>
+        </w:rPr>
+      </w:pPr>
+      <w:r>
+        <w:rPr>
+          <w:sz w:val="28"/>
+        </w:rPr>
+        <w:t>Mã lệnh</w:t>
+      </w:r>
+    </w:p>
+    <w:p>
+      <w:pPr>
+        <w:pStyle w:val="ListParagraph"/>
+        <w:ind w:left="1080"/>
+        <w:rPr>
+          <w:sz w:val="28"/>
+        </w:rPr>
+      </w:pPr>
+    </w:p>
+    <w:p>
+      <w:pPr>
+        <w:pStyle w:val="ListParagraph"/>
+        <w:ind w:left="1080"/>
+        <w:rPr>
+          <w:sz w:val="28"/>
+        </w:rPr>
+      </w:pPr>
+      <w:r>
+        <w:rPr>
+          <w:noProof/>
+          <w:sz w:val="28"/>
+        </w:rPr>
+        <mc:AlternateContent>
+          <mc:Choice Requires="wps">
+            <w:drawing>
+              <wp:anchor distT="45720" distB="45720" distL="114300" distR="114300" simplePos="0" relativeHeight="251676672" behindDoc="0" locked="0" layoutInCell="1" allowOverlap="1" wp14:anchorId="3E9F9910" wp14:editId="0BBFDEEC">
+                <wp:simplePos x="0" y="0"/>
+                <wp:positionH relativeFrom="margin">
+                  <wp:align>center</wp:align>
+                </wp:positionH>
+                <wp:positionV relativeFrom="paragraph">
+                  <wp:posOffset>98425</wp:posOffset>
+                </wp:positionV>
+                <wp:extent cx="4610100" cy="1404620"/>
+                <wp:effectExtent l="0" t="0" r="19050" b="16510"/>
+                <wp:wrapSquare wrapText="bothSides"/>
+                <wp:docPr id="217" name="Text Box 2"/>
+                <wp:cNvGraphicFramePr>
+                  <a:graphicFrameLocks xmlns:a="http://schemas.openxmlformats.org/drawingml/2006/main"/>
+                </wp:cNvGraphicFramePr>
+                <a:graphic xmlns:a="http://schemas.openxmlformats.org/drawingml/2006/main">
+                  <a:graphicData uri="http://schemas.microsoft.com/office/word/2010/wordprocessingShape">
+                    <wps:wsp>
+                      <wps:cNvSpPr txBox="1">
+                        <a:spLocks noChangeArrowheads="1"/>
+                      </wps:cNvSpPr>
+                      <wps:spPr bwMode="auto">
+                        <a:xfrm>
+                          <a:off x="0" y="0"/>
+                          <a:ext cx="4610100" cy="1404620"/>
+                        </a:xfrm>
+                        <a:prstGeom prst="rect">
+                          <a:avLst/>
+                        </a:prstGeom>
+                        <a:solidFill>
+                          <a:srgbClr val="FFFFFF"/>
+                        </a:solidFill>
+                        <a:ln w="9525">
+                          <a:solidFill>
+                            <a:srgbClr val="000000"/>
+                          </a:solidFill>
+                          <a:miter lim="800000"/>
+                          <a:headEnd/>
+                          <a:tailEnd/>
+                        </a:ln>
+                      </wps:spPr>
+                      <wps:txbx>
+                        <w:txbxContent>
+                          <w:p>
+                            <w:pPr>
+                              <w:rPr>
+                                <w:rFonts w:ascii="Arial" w:hAnsi="Arial" w:cs="Arial"/>
+                                <w:sz w:val="28"/>
+                              </w:rPr>
+                            </w:pPr>
+                            <w:r>
+                              <w:rPr>
+                                <w:rFonts w:ascii="Arial" w:hAnsi="Arial" w:cs="Arial"/>
+                                <w:sz w:val="28"/>
+                              </w:rPr>
+                              <w:t>void setup() {</w:t>
+                            </w:r>
+                          </w:p>
+                          <w:p>
+                            <w:pPr>
+                              <w:rPr>
+                                <w:rFonts w:ascii="Arial" w:hAnsi="Arial" w:cs="Arial"/>
+                                <w:sz w:val="28"/>
+                              </w:rPr>
+                            </w:pPr>
+                            <w:r>
+                              <w:rPr>
+                                <w:rFonts w:ascii="Arial" w:hAnsi="Arial" w:cs="Arial"/>
+                                <w:sz w:val="28"/>
+                              </w:rPr>
+                              <w:t xml:space="preserve">  // initialize digital pin LED_BUILTIN as an output.</w:t>
+                            </w:r>
+                          </w:p>
+                          <w:p>
+                            <w:pPr>
+                              <w:rPr>
+                                <w:rFonts w:ascii="Arial" w:hAnsi="Arial" w:cs="Arial"/>
+                                <w:sz w:val="28"/>
+                              </w:rPr>
+                            </w:pPr>
+                            <w:r>
+                              <w:rPr>
+                                <w:rFonts w:ascii="Arial" w:hAnsi="Arial" w:cs="Arial"/>
+                                <w:sz w:val="28"/>
+                              </w:rPr>
+                              <w:t xml:space="preserve">  pinMode(13, OUTPUT);</w:t>
+                            </w:r>
+                          </w:p>
+                          <w:p>
+                            <w:pPr>
+                              <w:rPr>
+                                <w:rFonts w:ascii="Arial" w:hAnsi="Arial" w:cs="Arial"/>
+                                <w:sz w:val="28"/>
+                              </w:rPr>
+                            </w:pPr>
+                            <w:r>
+                              <w:rPr>
+                                <w:rFonts w:ascii="Arial" w:hAnsi="Arial" w:cs="Arial"/>
+                                <w:sz w:val="28"/>
+                              </w:rPr>
+                              <w:t>}</w:t>
+                            </w:r>
+                          </w:p>
+                          <w:p>
+                            <w:pPr>
+                              <w:rPr>
+                                <w:rFonts w:ascii="Arial" w:hAnsi="Arial" w:cs="Arial"/>
+                                <w:sz w:val="28"/>
+                              </w:rPr>
+                            </w:pPr>
+                            <w:r>
+                              <w:rPr>
+                                <w:rFonts w:ascii="Arial" w:hAnsi="Arial" w:cs="Arial"/>
+                                <w:sz w:val="28"/>
+                              </w:rPr>
+                              <w:t xml:space="preserve">// the loop function </w:t>
+                            </w:r>
+                            <w:bookmarkStart w:id="0" w:name="_GoBack"/>
+                            <w:bookmarkEnd w:id="0"/>
+                          </w:p>
+                          <w:p>
+                            <w:pPr>
+                              <w:rPr>
+                                <w:rFonts w:ascii="Arial" w:hAnsi="Arial" w:cs="Arial"/>
+                                <w:sz w:val="28"/>
+                              </w:rPr>
+                            </w:pPr>
+                            <w:r>
+                              <w:rPr>
+                                <w:rFonts w:ascii="Arial" w:hAnsi="Arial" w:cs="Arial"/>
+                                <w:sz w:val="28"/>
+                              </w:rPr>
+                              <w:t>void loop() {</w:t>
+                            </w:r>
+                          </w:p>
+                          <w:p>
+                            <w:pPr>
+                              <w:rPr>
+                                <w:rFonts w:ascii="Arial" w:hAnsi="Arial" w:cs="Arial"/>
+                                <w:sz w:val="28"/>
+                              </w:rPr>
+                            </w:pPr>
+                            <w:r>
+                              <w:rPr>
+                                <w:rFonts w:ascii="Arial" w:hAnsi="Arial" w:cs="Arial"/>
+                                <w:sz w:val="28"/>
+                              </w:rPr>
+                              <w:t xml:space="preserve">  digitalWrite(13, HIGH);   // turn the LED on (HIGH is the voltage level)</w:t>
+                            </w:r>
+                          </w:p>
+                          <w:p>
+                            <w:pPr>
+                              <w:rPr>
+                                <w:rFonts w:ascii="Arial" w:hAnsi="Arial" w:cs="Arial"/>
+                                <w:sz w:val="28"/>
+                              </w:rPr>
+                            </w:pPr>
+                            <w:r>
+                              <w:rPr>
+                                <w:rFonts w:ascii="Arial" w:hAnsi="Arial" w:cs="Arial"/>
+                                <w:sz w:val="28"/>
+                              </w:rPr>
+                              <w:t xml:space="preserve">  delay(1000);                       // wait for a second</w:t>
+                            </w:r>
+                          </w:p>
+                          <w:p>
+                            <w:pPr>
+                              <w:rPr>
+                                <w:rFonts w:ascii="Arial" w:hAnsi="Arial" w:cs="Arial"/>
+                                <w:sz w:val="28"/>
+                              </w:rPr>
+                            </w:pPr>
+                            <w:r>
+                              <w:rPr>
+                                <w:rFonts w:ascii="Arial" w:hAnsi="Arial" w:cs="Arial"/>
+                                <w:sz w:val="28"/>
+                              </w:rPr>
+                              <w:t xml:space="preserve">  digitalWrite(13, LOW);    // turn the LE</w:t>
+                            </w:r>
+                            <w:r>
+                              <w:rPr>
+                                <w:rFonts w:ascii="Arial" w:hAnsi="Arial" w:cs="Arial"/>
+                                <w:sz w:val="28"/>
+                              </w:rPr>
+                              <w:t>D off by making the voltage level</w:t>
+                            </w:r>
+                          </w:p>
+                          <w:p>
+                            <w:pPr>
+                              <w:rPr>
+                                <w:rFonts w:ascii="Arial" w:hAnsi="Arial" w:cs="Arial"/>
+                                <w:sz w:val="28"/>
+                              </w:rPr>
+                            </w:pPr>
+                            <w:r>
+                              <w:rPr>
+                                <w:rFonts w:ascii="Arial" w:hAnsi="Arial" w:cs="Arial"/>
+                                <w:sz w:val="28"/>
+                              </w:rPr>
+                              <w:t xml:space="preserve"> </w:t>
+                            </w:r>
+                            <w:r>
+                              <w:rPr>
+                                <w:rFonts w:ascii="Arial" w:hAnsi="Arial" w:cs="Arial"/>
+                                <w:sz w:val="28"/>
+                              </w:rPr>
+                              <w:t xml:space="preserve"> delay(1000); </w:t>
+                            </w:r>
+                          </w:p>
+                          <w:p>
+                            <w:pPr>
+                              <w:rPr>
+                                <w:rFonts w:ascii="Arial" w:hAnsi="Arial" w:cs="Arial"/>
+                                <w:sz w:val="28"/>
+                              </w:rPr>
+                            </w:pPr>
+                            <w:r>
+                              <w:rPr>
+                                <w:rFonts w:ascii="Arial" w:hAnsi="Arial" w:cs="Arial"/>
+                                <w:sz w:val="28"/>
+                              </w:rPr>
+                              <w:t>}</w:t>
+                            </w:r>
+                          </w:p>
+                        </w:txbxContent>
+                      </wps:txbx>
+                      <wps:bodyPr rot="0" vert="horz" wrap="square" lIns="91440" tIns="45720" rIns="91440" bIns="45720" anchor="t" anchorCtr="0">
+                        <a:spAutoFit/>
+                      </wps:bodyPr>
+                    </wps:wsp>
+                  </a:graphicData>
+                </a:graphic>
+                <wp14:sizeRelH relativeFrom="margin">
+                  <wp14:pctWidth>0</wp14:pctWidth>
+                </wp14:sizeRelH>
+                <wp14:sizeRelV relativeFrom="margin">
+                  <wp14:pctHeight>20000</wp14:pctHeight>
+                </wp14:sizeRelV>
+              </wp:anchor>
+            </w:drawing>
+          </mc:Choice>
+          <mc:Fallback>
+            <w:pict>
+              <v:shapetype w14:anchorId="3E9F9910" id="_x0000_t202" coordsize="21600,21600" o:spt="202" path="m,l,21600r21600,l21600,xe">
+                <v:stroke joinstyle="miter"/>
+                <v:path gradientshapeok="t" o:connecttype="rect"/>
+              </v:shapetype>
+              <v:shape id="Text Box 2" o:spid="_x0000_s1029" type="#_x0000_t202" style="position:absolute;left:0;text-align:left;margin-left:0;margin-top:7.75pt;width:363pt;height:110.6pt;z-index:251676672;visibility:visible;mso-wrap-style:square;mso-width-percent:0;mso-height-percent:200;mso-wrap-distance-left:9pt;mso-wrap-distance-top:3.6pt;mso-wrap-distance-right:9pt;mso-wrap-distance-bottom:3.6pt;mso-position-horizontal:center;mso-position-horizontal-relative:margin;mso-position-vertical:absolute;mso-position-vertical-relative:text;mso-width-percent:0;mso-height-percent:200;mso-width-relative:margin;mso-height-relative:margin;v-text-anchor:top" o:gfxdata="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">
+                <v:textbox style="mso-fit-shape-to-text:t">
+                  <w:txbxContent>
+                    <w:p>
+                      <w:pPr>
+                        <w:rPr>
+                          <w:rFonts w:ascii="Arial" w:hAnsi="Arial" w:cs="Arial"/>
+                          <w:sz w:val="28"/>
+                        </w:rPr>
+                      </w:pPr>
+                      <w:r>
+                        <w:rPr>
+                          <w:rFonts w:ascii="Arial" w:hAnsi="Arial" w:cs="Arial"/>
+                          <w:sz w:val="28"/>
+                        </w:rPr>
+                        <w:t>void setup() {</w:t>
+                      </w:r>
+                    </w:p>
+                    <w:p>
+                      <w:pPr>
+                        <w:rPr>
+                          <w:rFonts w:ascii="Arial" w:hAnsi="Arial" w:cs="Arial"/>
+                          <w:sz w:val="28"/>
+                        </w:rPr>
+                      </w:pPr>
+                      <w:r>
+                        <w:rPr>
+                          <w:rFonts w:ascii="Arial" w:hAnsi="Arial" w:cs="Arial"/>
+                          <w:sz w:val="28"/>
+                        </w:rPr>
+                        <w:t xml:space="preserve">  // initialize digital pin LED_BUILTIN as an output.</w:t>
+                      </w:r>
+                    </w:p>
+                    <w:p>
+                      <w:pPr>
+                        <w:rPr>
+                          <w:rFonts w:ascii="Arial" w:hAnsi="Arial" w:cs="Arial"/>
+                          <w:sz w:val="28"/>
+                        </w:rPr>
+                      </w:pPr>
+                      <w:r>
+                        <w:rPr>
+                          <w:rFonts w:ascii="Arial" w:hAnsi="Arial" w:cs="Arial"/>
+                          <w:sz w:val="28"/>
+                        </w:rPr>
+                        <w:t xml:space="preserve">  pinMode(13, OUTPUT);</w:t>
+                      </w:r>
+                    </w:p>
+                    <w:p>
+                      <w:pPr>
+                        <w:rPr>
+                          <w:rFonts w:ascii="Arial" w:hAnsi="Arial" w:cs="Arial"/>
+                          <w:sz w:val="28"/>
+                        </w:rPr>
+                      </w:pPr>
+                      <w:r>
+                        <w:rPr>
+                          <w:rFonts w:ascii="Arial" w:hAnsi="Arial" w:cs="Arial"/>
+                          <w:sz w:val="28"/>
+                        </w:rPr>
+                        <w:t>}</w:t>
+                      </w:r>
+                    </w:p>
+                    <w:p>
+                      <w:pPr>
+                        <w:rPr>
+                          <w:rFonts w:ascii="Arial" w:hAnsi="Arial" w:cs="Arial"/>
+                          <w:sz w:val="28"/>
+                        </w:rPr>
+                      </w:pPr>
+                      <w:r>
+                        <w:rPr>
+                          <w:rFonts w:ascii="Arial" w:hAnsi="Arial" w:cs="Arial"/>
+                          <w:sz w:val="28"/>
+                        </w:rPr>
+                        <w:t xml:space="preserve">// the loop function </w:t>
+                      </w:r>
+                      <w:bookmarkStart w:id="1" w:name="_GoBack"/>
+                      <w:bookmarkEnd w:id="1"/>
+                    </w:p>
+                    <w:p>
+                      <w:pPr>
+                        <w:rPr>
+                          <w:rFonts w:ascii="Arial" w:hAnsi="Arial" w:cs="Arial"/>
+                          <w:sz w:val="28"/>
+                        </w:rPr>
+                      </w:pPr>
+                      <w:r>
+                        <w:rPr>
+                          <w:rFonts w:ascii="Arial" w:hAnsi="Arial" w:cs="Arial"/>
+                          <w:sz w:val="28"/>
+                        </w:rPr>
+                        <w:t>void loop() {</w:t>
+                      </w:r>
+                    </w:p>
+                    <w:p>
+                      <w:pPr>
+                        <w:rPr>
+                          <w:rFonts w:ascii="Arial" w:hAnsi="Arial" w:cs="Arial"/>
+                          <w:sz w:val="28"/>
+                        </w:rPr>
+                      </w:pPr>
+                      <w:r>
+                        <w:rPr>
+                          <w:rFonts w:ascii="Arial" w:hAnsi="Arial" w:cs="Arial"/>
+                          <w:sz w:val="28"/>
+                        </w:rPr>
+                        <w:t xml:space="preserve">  digitalWrite(13, HIGH);   // turn the LED on (HIGH is the voltage level)</w:t>
+                      </w:r>
+                    </w:p>
+                    <w:p>
+                      <w:pPr>
+                        <w:rPr>
+                          <w:rFonts w:ascii="Arial" w:hAnsi="Arial" w:cs="Arial"/>
+                          <w:sz w:val="28"/>
+                        </w:rPr>
+                      </w:pPr>
+                      <w:r>
+                        <w:rPr>
+                          <w:rFonts w:ascii="Arial" w:hAnsi="Arial" w:cs="Arial"/>
+                          <w:sz w:val="28"/>
+                        </w:rPr>
+                        <w:t xml:space="preserve">  delay(1000);                       // wait for a second</w:t>
+                      </w:r>
+                    </w:p>
+                    <w:p>
+                      <w:pPr>
+                        <w:rPr>
+                          <w:rFonts w:ascii="Arial" w:hAnsi="Arial" w:cs="Arial"/>
+                          <w:sz w:val="28"/>
+                        </w:rPr>
+                      </w:pPr>
+                      <w:r>
+                        <w:rPr>
+                          <w:rFonts w:ascii="Arial" w:hAnsi="Arial" w:cs="Arial"/>
+                          <w:sz w:val="28"/>
+                        </w:rPr>
+                        <w:t xml:space="preserve">  digitalWrite(13, LOW);    // turn the LE</w:t>
+                      </w:r>
+                      <w:r>
+                        <w:rPr>
+                          <w:rFonts w:ascii="Arial" w:hAnsi="Arial" w:cs="Arial"/>
+                          <w:sz w:val="28"/>
+                        </w:rPr>
+                        <w:t>D off by making the voltage level</w:t>
+                      </w:r>
+                    </w:p>
+                    <w:p>
+                      <w:pPr>
+                        <w:rPr>
+                          <w:rFonts w:ascii="Arial" w:hAnsi="Arial" w:cs="Arial"/>
+                          <w:sz w:val="28"/>
+                        </w:rPr>
+                      </w:pPr>
+                      <w:r>
+                        <w:rPr>
+                          <w:rFonts w:ascii="Arial" w:hAnsi="Arial" w:cs="Arial"/>
+                          <w:sz w:val="28"/>
+                        </w:rPr>
+                        <w:t xml:space="preserve"> </w:t>
+                      </w:r>
+                      <w:r>
+                        <w:rPr>
+                          <w:rFonts w:ascii="Arial" w:hAnsi="Arial" w:cs="Arial"/>
+                          <w:sz w:val="28"/>
+                        </w:rPr>
+                        <w:t xml:space="preserve"> delay(1000); </w:t>
+                      </w:r>
+                    </w:p>
+                    <w:p>
+                      <w:pPr>
+                        <w:rPr>
+                          <w:rFonts w:ascii="Arial" w:hAnsi="Arial" w:cs="Arial"/>
+                          <w:sz w:val="28"/>
+                        </w:rPr>
+                      </w:pPr>
+                      <w:r>
+                        <w:rPr>
+                          <w:rFonts w:ascii="Arial" w:hAnsi="Arial" w:cs="Arial"/>
+                          <w:sz w:val="28"/>
+                        </w:rPr>
+                        <w:t>}</w:t>
+                      </w:r>
+                    </w:p>
+                  </w:txbxContent>
+                </v:textbox>
+                <w10:wrap type="square" anchorx="margin"/>
+              </v:shape>
+            </w:pict>
+          </mc:Fallback>
+        </mc:AlternateContent>
+      </w:r>
+    </w:p>
+    <w:p>
+      <w:pPr>
+        <w:pStyle w:val="ListParagraph"/>
+        <w:ind w:left="1080"/>
+        <w:rPr>
+          <w:sz w:val="28"/>
+        </w:rPr>
+      </w:pPr>
+    </w:p>
+    <w:p>
+      <w:pPr>
+        <w:pStyle w:val="ListParagraph"/>
+        <w:ind w:left="1080"/>
+        <w:rPr>
+          <w:sz w:val="28"/>
+        </w:rPr>
+      </w:pPr>
+    </w:p>
+    <w:p>
+      <w:pPr>
+        <w:pStyle w:val="ListParagraph"/>
+        <w:ind w:left="1080"/>
+        <w:rPr>
+          <w:sz w:val="28"/>
+        </w:rPr>
+      </w:pPr>
+    </w:p>
+    <w:p>
+      <w:pPr>
+        <w:pStyle w:val="ListParagraph"/>
+        <w:ind w:left="1080"/>
+        <w:rPr>
+          <w:sz w:val="28"/>
+        </w:rPr>
+      </w:pPr>
+    </w:p>
+    <w:p>
+      <w:pPr>
+        <w:pStyle w:val="ListParagraph"/>
+        <w:ind w:left="1080"/>
+        <w:rPr>
+          <w:sz w:val="28"/>
+        </w:rPr>
+      </w:pPr>
+    </w:p>
+    <w:p>
+      <w:pPr>
+        <w:pStyle w:val="ListParagraph"/>
+        <w:ind w:left="1080"/>
+        <w:rPr>
+          <w:sz w:val="28"/>
+        </w:rPr>
+      </w:pPr>
+    </w:p>
+    <w:p>
+      <w:pPr>
+        <w:pStyle w:val="ListParagraph"/>
+        <w:ind w:left="1080"/>
+        <w:rPr>
+          <w:sz w:val="28"/>
+        </w:rPr>
+      </w:pPr>
+    </w:p>
+    <w:p>
+      <w:pPr>
+        <w:pStyle w:val="ListParagraph"/>
+        <w:ind w:left="1080"/>
+        <w:rPr>
+          <w:sz w:val="28"/>
+        </w:rPr>
+      </w:pPr>
+    </w:p>
+    <w:p>
+      <w:pPr>
+        <w:pStyle w:val="ListParagraph"/>
+        <w:ind w:left="1080"/>
+        <w:rPr>
+          <w:sz w:val="28"/>
+        </w:rPr>
+      </w:pPr>
+    </w:p>
+    <w:p>
+      <w:pPr>
+        <w:pStyle w:val="ListParagraph"/>
+        <w:ind w:left="1080"/>
+        <w:rPr>
+          <w:sz w:val="28"/>
+        </w:rPr>
+      </w:pPr>
+    </w:p>
+    <w:p>
+      <w:pPr>
+        <w:pStyle w:val="ListParagraph"/>
+        <w:ind w:left="1080"/>
+        <w:rPr>
+          <w:sz w:val="28"/>
+        </w:rPr>
+      </w:pPr>
+    </w:p>
+    <w:p>
+      <w:pPr>
+        <w:pStyle w:val="ListParagraph"/>
+        <w:ind w:left="1080"/>
+        <w:rPr>
+          <w:sz w:val="28"/>
+        </w:rPr>
+      </w:pPr>
+    </w:p>
+    <w:p>
+      <w:pPr>
+        <w:pStyle w:val="ListParagraph"/>
+        <w:ind w:left="1080"/>
+        <w:rPr>
+          <w:sz w:val="28"/>
+        </w:rPr>
+      </w:pPr>
+    </w:p>
+    <w:p>
+      <w:pPr>
+        <w:pStyle w:val="ListParagraph"/>
+        <w:ind w:left="1080"/>
+        <w:rPr>
+          <w:sz w:val="28"/>
+        </w:rPr>
+      </w:pPr>
+    </w:p>
+    <w:p>
+      <w:pPr>
+        <w:pStyle w:val="ListParagraph"/>
+        <w:ind w:left="1080"/>
+        <w:rPr>
+          <w:sz w:val="28"/>
+        </w:rPr>
+      </w:pPr>
+    </w:p>
+    <w:p>
+      <w:pPr>
+        <w:pStyle w:val="ListParagraph"/>
+        <w:ind w:left="1080"/>
+        <w:rPr>
+          <w:sz w:val="28"/>
+        </w:rPr>
+      </w:pPr>
+    </w:p>
+    <w:p>
+      <w:pPr>
+        <w:pStyle w:val="ListParagraph"/>
+        <w:ind w:left="1080"/>
+        <w:rPr>
+          <w:sz w:val="28"/>
+        </w:rPr>
+      </w:pPr>
+    </w:p>
+    <w:p>
+      <w:pPr>
+        <w:pStyle w:val="ListParagraph"/>
+        <w:ind w:left="1080"/>
+        <w:rPr>
+          <w:sz w:val="28"/>
+        </w:rPr>
+      </w:pPr>
+    </w:p>
+    <w:p>
+      <w:pPr>
+        <w:pStyle w:val="ListParagraph"/>
+        <w:ind w:left="1080"/>
+        <w:rPr>
+          <w:sz w:val="28"/>
+        </w:rPr>
+      </w:pPr>
+    </w:p>
+    <w:p>
+      <w:pPr>
+        <w:pStyle w:val="ListParagraph"/>
+        <w:ind w:left="1080"/>
+        <w:rPr>
+          <w:sz w:val="28"/>
+        </w:rPr>
+      </w:pPr>
+    </w:p>
+    <w:p>
+      <w:pPr>
+        <w:pStyle w:val="ListParagraph"/>
+        <w:ind w:left="1080"/>
+        <w:rPr>
+          <w:sz w:val="28"/>
+        </w:rPr>
+      </w:pPr>
+    </w:p>
+    <w:p>
+      <w:pPr>
+        <w:pStyle w:val="ListParagraph"/>
+        <w:ind w:left="1080"/>
+        <w:rPr>
+          <w:sz w:val="28"/>
+        </w:rPr>
+      </w:pPr>
+    </w:p>
+    <w:p>
+      <w:pPr>
+        <w:pStyle w:val="ListParagraph"/>
+        <w:ind w:left="1080"/>
+        <w:rPr>
+          <w:sz w:val="28"/>
+        </w:rPr>
+      </w:pPr>
+    </w:p>
+    <w:p>
+      <w:pPr>
+        <w:pStyle w:val="ListParagraph"/>
+        <w:ind w:left="1080"/>
+        <w:rPr>
+          <w:sz w:val="28"/>
+        </w:rPr>
+      </w:pPr>
+    </w:p>
+    <w:p>
+      <w:pPr>
+        <w:pStyle w:val="ListParagraph"/>
+        <w:ind w:left="1080"/>
+        <w:rPr>
+          <w:sz w:val="28"/>
+        </w:rPr>
+      </w:pPr>
+    </w:p>
+    <w:p>
+      <w:pPr>
+        <w:pStyle w:val="ListParagraph"/>
+        <w:ind w:left="1080"/>
+        <w:rPr>
+          <w:sz w:val="28"/>
+        </w:rPr>
+      </w:pPr>
+    </w:p>
+    <w:p>
+      <w:pPr>
+        <w:pStyle w:val="ListParagraph"/>
+        <w:ind w:left="1080"/>
+        <w:rPr>
+          <w:sz w:val="28"/>
+        </w:rPr>
+      </w:pPr>
+    </w:p>
+    <w:p>
+      <w:pPr>
+        <w:pStyle w:val="ListParagraph"/>
+        <w:ind w:left="1080"/>
+        <w:rPr>
+          <w:sz w:val="28"/>
+        </w:rPr>
+      </w:pPr>
+    </w:p>
+    <w:p>
+      <w:pPr>
+        <w:pStyle w:val="ListParagraph"/>
+        <w:ind w:left="1080"/>
+        <w:rPr>
+          <w:sz w:val="28"/>
+        </w:rPr>
+      </w:pPr>
+    </w:p>
+    <w:p>
+      <w:pPr>
+        <w:pStyle w:val="ListParagraph"/>
+        <w:ind w:left="1080"/>
+        <w:rPr>
+          <w:sz w:val="28"/>
+        </w:rPr>
+      </w:pPr>
+    </w:p>
+    <w:p>
+      <w:pPr>
+        <w:pStyle w:val="ListParagraph"/>
+        <w:ind w:left="1080"/>
+        <w:rPr>
+          <w:sz w:val="28"/>
+        </w:rPr>
+      </w:pPr>
+    </w:p>
     <w:sectPr>
+      <w:footerReference w:type="default" r:id="rId11"/>
       <w:pgSz w:w="12240" w:h="15840"/>
       <w:pgMar w:top="1440" w:right="1440" w:bottom="1440" w:left="1440" w:header="720" w:footer="720" w:gutter="0"/>
       <w:pgBorders w:offsetFrom="page">
@@ -1105,9 +2932,225 @@
 </w:document>
 </file>
 
+<file path=word/endnotes.xml><?xml version="1.0" encoding="utf-8"?>
+<w:endnotes xmlns:wpc="http://schemas.microsoft.com/office/word/2010/wordprocessingCanvas" xmlns:cx="http://schemas.microsoft.com/office/drawing/2014/chartex" xmlns:mc="http://schemas.openxmlformats.org/markup-compatibility/2006" xmlns:o="urn:schemas-microsoft-com:office:office" xmlns:r="http://schemas.openxmlformats.org/officeDocument/2006/relationships" xmlns:m="http://schemas.openxmlformats.org/officeDocument/2006/math" xmlns:v="urn:schemas-microsoft-com:vml" xmlns:wp14="http://schemas.microsoft.com/office/word/2010/wordprocessingDrawing" xmlns:wp="http://schemas.openxmlformats.org/drawingml/2006/wordprocessingDrawing" xmlns:w10="urn:schemas-microsoft-com:office:word" xmlns:w="http://schemas.openxmlformats.org/wordprocessingml/2006/main" xmlns:w14="http://schemas.microsoft.com/office/word/2010/wordml" xmlns:w15="http://schemas.microsoft.com/office/word/2012/wordml" xmlns:w16se="http://schemas.microsoft.com/office/word/2015/wordml/symex" xmlns:wpg="http://schemas.microsoft.com/office/word/2010/wordprocessingGroup" xmlns:wpi="http://schemas.microsoft.com/office/word/2010/wordprocessingInk" xmlns:wne="http://schemas.microsoft.com/office/word/2006/wordml" xmlns:wps="http://schemas.microsoft.com/office/word/2010/wordprocessingShape" mc:Ignorable="w14 w15 w16se wp14">
+  <w:endnote w:type="separator" w:id="-1">
+    <w:p>
+      <w:pPr>
+        <w:spacing w:after="0" w:line="240" w:lineRule="auto"/>
+      </w:pPr>
+      <w:r>
+        <w:separator/>
+      </w:r>
+    </w:p>
+  </w:endnote>
+  <w:endnote w:type="continuationSeparator" w:id="0">
+    <w:p>
+      <w:pPr>
+        <w:spacing w:after="0" w:line="240" w:lineRule="auto"/>
+      </w:pPr>
+      <w:r>
+        <w:continuationSeparator/>
+      </w:r>
+    </w:p>
+  </w:endnote>
+</w:endnotes>
+</file>
+
+<file path=word/footer1.xml><?xml version="1.0" encoding="utf-8"?>
+<w:ftr xmlns:wpc="http://schemas.microsoft.com/office/word/2010/wordprocessingCanvas" xmlns:cx="http://schemas.microsoft.com/office/drawing/2014/chartex" xmlns:mc="http://schemas.openxmlformats.org/markup-compatibility/2006" xmlns:o="urn:schemas-microsoft-com:office:office" xmlns:r="http://schemas.openxmlformats.org/officeDocument/2006/relationships" xmlns:m="http://schemas.openxmlformats.org/officeDocument/2006/math" xmlns:v="urn:schemas-microsoft-com:vml" xmlns:wp14="http://schemas.microsoft.com/office/word/2010/wordprocessingDrawing" xmlns:wp="http://schemas.openxmlformats.org/drawingml/2006/wordprocessingDrawing" xmlns:w10="urn:schemas-microsoft-com:office:word" xmlns:w="http://schemas.openxmlformats.org/wordprocessingml/2006/main" xmlns:w14="http://schemas.microsoft.com/office/word/2010/wordml" xmlns:w15="http://schemas.microsoft.com/office/word/2012/wordml" xmlns:w16se="http://schemas.microsoft.com/office/word/2015/wordml/symex" xmlns:wpg="http://schemas.microsoft.com/office/word/2010/wordprocessingGroup" xmlns:wpi="http://schemas.microsoft.com/office/word/2010/wordprocessingInk" xmlns:wne="http://schemas.microsoft.com/office/word/2006/wordml" xmlns:wps="http://schemas.microsoft.com/office/word/2010/wordprocessingShape" mc:Ignorable="w14 w15 w16se wp14">
+  <w:sdt>
+    <w:sdtPr>
+      <w:id w:val="-1646349530"/>
+      <w:docPartObj>
+        <w:docPartGallery w:val="Page Numbers (Bottom of Page)"/>
+        <w:docPartUnique/>
+      </w:docPartObj>
+    </w:sdtPr>
+    <w:sdtEndPr>
+      <w:rPr>
+        <w:noProof/>
+      </w:rPr>
+    </w:sdtEndPr>
+    <w:sdtContent>
+      <w:p>
+        <w:pPr>
+          <w:pStyle w:val="Footer"/>
+          <w:jc w:val="center"/>
+        </w:pPr>
+        <w:r>
+          <w:fldChar w:fldCharType="begin"/>
+        </w:r>
+        <w:r>
+          <w:instrText xml:space="preserve"> PAGE   \* MERGEFORMAT </w:instrText>
+        </w:r>
+        <w:r>
+          <w:fldChar w:fldCharType="separate"/>
+        </w:r>
+        <w:r>
+          <w:rPr>
+            <w:noProof/>
+          </w:rPr>
+          <w:t>4</w:t>
+        </w:r>
+        <w:r>
+          <w:rPr>
+            <w:noProof/>
+          </w:rPr>
+          <w:fldChar w:fldCharType="end"/>
+        </w:r>
+      </w:p>
+    </w:sdtContent>
+  </w:sdt>
+  <w:p>
+    <w:pPr>
+      <w:pStyle w:val="Footer"/>
+    </w:pPr>
+  </w:p>
+</w:ftr>
+</file>
+
+<file path=word/footnotes.xml><?xml version="1.0" encoding="utf-8"?>
+<w:footnotes xmlns:wpc="http://schemas.microsoft.com/office/word/2010/wordprocessingCanvas" xmlns:cx="http://schemas.microsoft.com/office/drawing/2014/chartex" xmlns:mc="http://schemas.openxmlformats.org/markup-compatibility/2006" xmlns:o="urn:schemas-microsoft-com:office:office" xmlns:r="http://schemas.openxmlformats.org/officeDocument/2006/relationships" xmlns:m="http://schemas.openxmlformats.org/officeDocument/2006/math" xmlns:v="urn:schemas-microsoft-com:vml" xmlns:wp14="http://schemas.microsoft.com/office/word/2010/wordprocessingDrawing" xmlns:wp="http://schemas.openxmlformats.org/drawingml/2006/wordprocessingDrawing" xmlns:w10="urn:schemas-microsoft-com:office:word" xmlns:w="http://schemas.openxmlformats.org/wordprocessingml/2006/main" xmlns:w14="http://schemas.microsoft.com/office/word/2010/wordml" xmlns:w15="http://schemas.microsoft.com/office/word/2012/wordml" xmlns:w16se="http://schemas.microsoft.com/office/word/2015/wordml/symex" xmlns:wpg="http://schemas.microsoft.com/office/word/2010/wordprocessingGroup" xmlns:wpi="http://schemas.microsoft.com/office/word/2010/wordprocessingInk" xmlns:wne="http://schemas.microsoft.com/office/word/2006/wordml" xmlns:wps="http://schemas.microsoft.com/office/word/2010/wordprocessingShape" mc:Ignorable="w14 w15 w16se wp14">
+  <w:footnote w:type="separator" w:id="-1">
+    <w:p>
+      <w:pPr>
+        <w:spacing w:after="0" w:line="240" w:lineRule="auto"/>
+      </w:pPr>
+      <w:r>
+        <w:separator/>
+      </w:r>
+    </w:p>
+  </w:footnote>
+  <w:footnote w:type="continuationSeparator" w:id="0">
+    <w:p>
+      <w:pPr>
+        <w:spacing w:after="0" w:line="240" w:lineRule="auto"/>
+      </w:pPr>
+      <w:r>
+        <w:continuationSeparator/>
+      </w:r>
+    </w:p>
+  </w:footnote>
+</w:footnotes>
+</file>
+
 <file path=word/numbering.xml><?xml version="1.0" encoding="utf-8"?>
 <w:numbering xmlns:wpc="http://schemas.microsoft.com/office/word/2010/wordprocessingCanvas" xmlns:cx="http://schemas.microsoft.com/office/drawing/2014/chartex" xmlns:mc="http://schemas.openxmlformats.org/markup-compatibility/2006" xmlns:o="urn:schemas-microsoft-com:office:office" xmlns:r="http://schemas.openxmlformats.org/officeDocument/2006/relationships" xmlns:m="http://schemas.openxmlformats.org/officeDocument/2006/math" xmlns:v="urn:schemas-microsoft-com:vml" xmlns:wp14="http://schemas.microsoft.com/office/word/2010/wordprocessingDrawing" xmlns:wp="http://schemas.openxmlformats.org/drawingml/2006/wordprocessingDrawing" xmlns:w10="urn:schemas-microsoft-com:office:word" xmlns:w="http://schemas.openxmlformats.org/wordprocessingml/2006/main" xmlns:w14="http://schemas.microsoft.com/office/word/2010/wordml" xmlns:w15="http://schemas.microsoft.com/office/word/2012/wordml" xmlns:w16se="http://schemas.microsoft.com/office/word/2015/wordml/symex" xmlns:wpg="http://schemas.microsoft.com/office/word/2010/wordprocessingGroup" xmlns:wpi="http://schemas.microsoft.com/office/word/2010/wordprocessingInk" xmlns:wne="http://schemas.microsoft.com/office/word/2006/wordml" xmlns:wps="http://schemas.microsoft.com/office/word/2010/wordprocessingShape" mc:Ignorable="w14 w15 w16se wp14">
   <w:abstractNum w:abstractNumId="0" w15:restartNumberingAfterBreak="0">
+    <w:nsid w:val="0BD3522D"/>
+    <w:multiLevelType w:val="hybridMultilevel"/>
+    <w:tmpl w:val="83105C78"/>
+    <w:lvl w:ilvl="0" w:tplc="04090003">
+      <w:start w:val="1"/>
+      <w:numFmt w:val="bullet"/>
+      <w:lvlText w:val="o"/>
+      <w:lvlJc w:val="left"/>
+      <w:pPr>
+        <w:ind w:left="1800" w:hanging="360"/>
+      </w:pPr>
+      <w:rPr>
+        <w:rFonts w:ascii="Courier New" w:hAnsi="Courier New" w:cs="Courier New" w:hint="default"/>
+      </w:rPr>
+    </w:lvl>
+    <w:lvl w:ilvl="1" w:tplc="04090003" w:tentative="1">
+      <w:start w:val="1"/>
+      <w:numFmt w:val="bullet"/>
+      <w:lvlText w:val="o"/>
+      <w:lvlJc w:val="left"/>
+      <w:pPr>
+        <w:ind w:left="2520" w:hanging="360"/>
+      </w:pPr>
+      <w:rPr>
+        <w:rFonts w:ascii="Courier New" w:hAnsi="Courier New" w:cs="Courier New" w:hint="default"/>
+      </w:rPr>
+    </w:lvl>
+    <w:lvl w:ilvl="2" w:tplc="04090005" w:tentative="1">
+      <w:start w:val="1"/>
+      <w:numFmt w:val="bullet"/>
+      <w:lvlText w:val=""/>
+      <w:lvlJc w:val="left"/>
+      <w:pPr>
+        <w:ind w:left="3240" w:hanging="360"/>
+      </w:pPr>
+      <w:rPr>
+        <w:rFonts w:ascii="Wingdings" w:hAnsi="Wingdings" w:hint="default"/>
+      </w:rPr>
+    </w:lvl>
+    <w:lvl w:ilvl="3" w:tplc="04090001" w:tentative="1">
+      <w:start w:val="1"/>
+      <w:numFmt w:val="bullet"/>
+      <w:lvlText w:val=""/>
+      <w:lvlJc w:val="left"/>
+      <w:pPr>
+        <w:ind w:left="3960" w:hanging="360"/>
+      </w:pPr>
+      <w:rPr>
+        <w:rFonts w:ascii="Symbol" w:hAnsi="Symbol" w:hint="default"/>
+      </w:rPr>
+    </w:lvl>
+    <w:lvl w:ilvl="4" w:tplc="04090003" w:tentative="1">
+      <w:start w:val="1"/>
+      <w:numFmt w:val="bullet"/>
+      <w:lvlText w:val="o"/>
+      <w:lvlJc w:val="left"/>
+      <w:pPr>
+        <w:ind w:left="4680" w:hanging="360"/>
+      </w:pPr>
+      <w:rPr>
+        <w:rFonts w:ascii="Courier New" w:hAnsi="Courier New" w:cs="Courier New" w:hint="default"/>
+      </w:rPr>
+    </w:lvl>
+    <w:lvl w:ilvl="5" w:tplc="04090005" w:tentative="1">
+      <w:start w:val="1"/>
+      <w:numFmt w:val="bullet"/>
+      <w:lvlText w:val=""/>
+      <w:lvlJc w:val="left"/>
+      <w:pPr>
+        <w:ind w:left="5400" w:hanging="360"/>
+      </w:pPr>
+      <w:rPr>
+        <w:rFonts w:ascii="Wingdings" w:hAnsi="Wingdings" w:hint="default"/>
+      </w:rPr>
+    </w:lvl>
+    <w:lvl w:ilvl="6" w:tplc="04090001" w:tentative="1">
+      <w:start w:val="1"/>
+      <w:numFmt w:val="bullet"/>
+      <w:lvlText w:val=""/>
+      <w:lvlJc w:val="left"/>
+      <w:pPr>
+        <w:ind w:left="6120" w:hanging="360"/>
+      </w:pPr>
+      <w:rPr>
+        <w:rFonts w:ascii="Symbol" w:hAnsi="Symbol" w:hint="default"/>
+      </w:rPr>
+    </w:lvl>
+    <w:lvl w:ilvl="7" w:tplc="04090003" w:tentative="1">
+      <w:start w:val="1"/>
+      <w:numFmt w:val="bullet"/>
+      <w:lvlText w:val="o"/>
+      <w:lvlJc w:val="left"/>
+      <w:pPr>
+        <w:ind w:left="6840" w:hanging="360"/>
+      </w:pPr>
+      <w:rPr>
+        <w:rFonts w:ascii="Courier New" w:hAnsi="Courier New" w:cs="Courier New" w:hint="default"/>
+      </w:rPr>
+    </w:lvl>
+    <w:lvl w:ilvl="8" w:tplc="04090005" w:tentative="1">
+      <w:start w:val="1"/>
+      <w:numFmt w:val="bullet"/>
+      <w:lvlText w:val=""/>
+      <w:lvlJc w:val="left"/>
+      <w:pPr>
+        <w:ind w:left="7560" w:hanging="360"/>
+      </w:pPr>
+      <w:rPr>
+        <w:rFonts w:ascii="Wingdings" w:hAnsi="Wingdings" w:hint="default"/>
+      </w:rPr>
+    </w:lvl>
+  </w:abstractNum>
+  <w:abstractNum w:abstractNumId="1" w15:restartNumberingAfterBreak="0">
     <w:nsid w:val="549D6469"/>
     <w:multiLevelType w:val="hybridMultilevel"/>
     <w:tmpl w:val="AB9C0784"/>
@@ -1193,7 +3236,290 @@
       </w:pPr>
     </w:lvl>
   </w:abstractNum>
+  <w:abstractNum w:abstractNumId="2" w15:restartNumberingAfterBreak="0">
+    <w:nsid w:val="5BC71F4F"/>
+    <w:multiLevelType w:val="hybridMultilevel"/>
+    <w:tmpl w:val="2CD8E676"/>
+    <w:lvl w:ilvl="0" w:tplc="BAF25ABC">
+      <w:start w:val="4"/>
+      <w:numFmt w:val="decimal"/>
+      <w:pStyle w:val="TOC1"/>
+      <w:lvlText w:val="%1."/>
+      <w:lvlJc w:val="left"/>
+      <w:pPr>
+        <w:ind w:left="720" w:hanging="360"/>
+      </w:pPr>
+      <w:rPr>
+        <w:rFonts w:hint="default"/>
+        <w:b/>
+      </w:rPr>
+    </w:lvl>
+    <w:lvl w:ilvl="1" w:tplc="04090019" w:tentative="1">
+      <w:start w:val="1"/>
+      <w:numFmt w:val="lowerLetter"/>
+      <w:lvlText w:val="%2."/>
+      <w:lvlJc w:val="left"/>
+      <w:pPr>
+        <w:ind w:left="1440" w:hanging="360"/>
+      </w:pPr>
+    </w:lvl>
+    <w:lvl w:ilvl="2" w:tplc="0409001B" w:tentative="1">
+      <w:start w:val="1"/>
+      <w:numFmt w:val="lowerRoman"/>
+      <w:lvlText w:val="%3."/>
+      <w:lvlJc w:val="right"/>
+      <w:pPr>
+        <w:ind w:left="2160" w:hanging="180"/>
+      </w:pPr>
+    </w:lvl>
+    <w:lvl w:ilvl="3" w:tplc="0409000F" w:tentative="1">
+      <w:start w:val="1"/>
+      <w:numFmt w:val="decimal"/>
+      <w:lvlText w:val="%4."/>
+      <w:lvlJc w:val="left"/>
+      <w:pPr>
+        <w:ind w:left="2880" w:hanging="360"/>
+      </w:pPr>
+    </w:lvl>
+    <w:lvl w:ilvl="4" w:tplc="04090019" w:tentative="1">
+      <w:start w:val="1"/>
+      <w:numFmt w:val="lowerLetter"/>
+      <w:lvlText w:val="%5."/>
+      <w:lvlJc w:val="left"/>
+      <w:pPr>
+        <w:ind w:left="3600" w:hanging="360"/>
+      </w:pPr>
+    </w:lvl>
+    <w:lvl w:ilvl="5" w:tplc="0409001B" w:tentative="1">
+      <w:start w:val="1"/>
+      <w:numFmt w:val="lowerRoman"/>
+      <w:lvlText w:val="%6."/>
+      <w:lvlJc w:val="right"/>
+      <w:pPr>
+        <w:ind w:left="4320" w:hanging="180"/>
+      </w:pPr>
+    </w:lvl>
+    <w:lvl w:ilvl="6" w:tplc="0409000F" w:tentative="1">
+      <w:start w:val="1"/>
+      <w:numFmt w:val="decimal"/>
+      <w:lvlText w:val="%7."/>
+      <w:lvlJc w:val="left"/>
+      <w:pPr>
+        <w:ind w:left="5040" w:hanging="360"/>
+      </w:pPr>
+    </w:lvl>
+    <w:lvl w:ilvl="7" w:tplc="04090019" w:tentative="1">
+      <w:start w:val="1"/>
+      <w:numFmt w:val="lowerLetter"/>
+      <w:lvlText w:val="%8."/>
+      <w:lvlJc w:val="left"/>
+      <w:pPr>
+        <w:ind w:left="5760" w:hanging="360"/>
+      </w:pPr>
+    </w:lvl>
+    <w:lvl w:ilvl="8" w:tplc="0409001B" w:tentative="1">
+      <w:start w:val="1"/>
+      <w:numFmt w:val="lowerRoman"/>
+      <w:lvlText w:val="%9."/>
+      <w:lvlJc w:val="right"/>
+      <w:pPr>
+        <w:ind w:left="6480" w:hanging="180"/>
+      </w:pPr>
+    </w:lvl>
+  </w:abstractNum>
+  <w:abstractNum w:abstractNumId="3" w15:restartNumberingAfterBreak="0">
+    <w:nsid w:val="646D6A09"/>
+    <w:multiLevelType w:val="hybridMultilevel"/>
+    <w:tmpl w:val="41105196"/>
+    <w:lvl w:ilvl="0" w:tplc="3C6A2F82">
+      <w:start w:val="1"/>
+      <w:numFmt w:val="decimal"/>
+      <w:lvlText w:val="%1."/>
+      <w:lvlJc w:val="left"/>
+      <w:pPr>
+        <w:ind w:left="720" w:hanging="360"/>
+      </w:pPr>
+      <w:rPr>
+        <w:rFonts w:hint="default"/>
+        <w:b/>
+        <w:sz w:val="28"/>
+      </w:rPr>
+    </w:lvl>
+    <w:lvl w:ilvl="1" w:tplc="04090019" w:tentative="1">
+      <w:start w:val="1"/>
+      <w:numFmt w:val="lowerLetter"/>
+      <w:lvlText w:val="%2."/>
+      <w:lvlJc w:val="left"/>
+      <w:pPr>
+        <w:ind w:left="1440" w:hanging="360"/>
+      </w:pPr>
+    </w:lvl>
+    <w:lvl w:ilvl="2" w:tplc="0409001B" w:tentative="1">
+      <w:start w:val="1"/>
+      <w:numFmt w:val="lowerRoman"/>
+      <w:lvlText w:val="%3."/>
+      <w:lvlJc w:val="right"/>
+      <w:pPr>
+        <w:ind w:left="2160" w:hanging="180"/>
+      </w:pPr>
+    </w:lvl>
+    <w:lvl w:ilvl="3" w:tplc="0409000F" w:tentative="1">
+      <w:start w:val="1"/>
+      <w:numFmt w:val="decimal"/>
+      <w:lvlText w:val="%4."/>
+      <w:lvlJc w:val="left"/>
+      <w:pPr>
+        <w:ind w:left="2880" w:hanging="360"/>
+      </w:pPr>
+    </w:lvl>
+    <w:lvl w:ilvl="4" w:tplc="04090019" w:tentative="1">
+      <w:start w:val="1"/>
+      <w:numFmt w:val="lowerLetter"/>
+      <w:lvlText w:val="%5."/>
+      <w:lvlJc w:val="left"/>
+      <w:pPr>
+        <w:ind w:left="3600" w:hanging="360"/>
+      </w:pPr>
+    </w:lvl>
+    <w:lvl w:ilvl="5" w:tplc="0409001B" w:tentative="1">
+      <w:start w:val="1"/>
+      <w:numFmt w:val="lowerRoman"/>
+      <w:lvlText w:val="%6."/>
+      <w:lvlJc w:val="right"/>
+      <w:pPr>
+        <w:ind w:left="4320" w:hanging="180"/>
+      </w:pPr>
+    </w:lvl>
+    <w:lvl w:ilvl="6" w:tplc="0409000F" w:tentative="1">
+      <w:start w:val="1"/>
+      <w:numFmt w:val="decimal"/>
+      <w:lvlText w:val="%7."/>
+      <w:lvlJc w:val="left"/>
+      <w:pPr>
+        <w:ind w:left="5040" w:hanging="360"/>
+      </w:pPr>
+    </w:lvl>
+    <w:lvl w:ilvl="7" w:tplc="04090019" w:tentative="1">
+      <w:start w:val="1"/>
+      <w:numFmt w:val="lowerLetter"/>
+      <w:lvlText w:val="%8."/>
+      <w:lvlJc w:val="left"/>
+      <w:pPr>
+        <w:ind w:left="5760" w:hanging="360"/>
+      </w:pPr>
+    </w:lvl>
+    <w:lvl w:ilvl="8" w:tplc="0409001B" w:tentative="1">
+      <w:start w:val="1"/>
+      <w:numFmt w:val="lowerRoman"/>
+      <w:lvlText w:val="%9."/>
+      <w:lvlJc w:val="right"/>
+      <w:pPr>
+        <w:ind w:left="6480" w:hanging="180"/>
+      </w:pPr>
+    </w:lvl>
+  </w:abstractNum>
+  <w:abstractNum w:abstractNumId="4" w15:restartNumberingAfterBreak="0">
+    <w:nsid w:val="6BCE14CD"/>
+    <w:multiLevelType w:val="hybridMultilevel"/>
+    <w:tmpl w:val="0F94E1E8"/>
+    <w:lvl w:ilvl="0" w:tplc="8586D124">
+      <w:start w:val="1"/>
+      <w:numFmt w:val="upperLetter"/>
+      <w:lvlText w:val="%1."/>
+      <w:lvlJc w:val="left"/>
+      <w:pPr>
+        <w:ind w:left="1080" w:hanging="360"/>
+      </w:pPr>
+      <w:rPr>
+        <w:rFonts w:hint="default"/>
+      </w:rPr>
+    </w:lvl>
+    <w:lvl w:ilvl="1" w:tplc="04090019">
+      <w:start w:val="1"/>
+      <w:numFmt w:val="lowerLetter"/>
+      <w:lvlText w:val="%2."/>
+      <w:lvlJc w:val="left"/>
+      <w:pPr>
+        <w:ind w:left="1800" w:hanging="360"/>
+      </w:pPr>
+    </w:lvl>
+    <w:lvl w:ilvl="2" w:tplc="0409001B" w:tentative="1">
+      <w:start w:val="1"/>
+      <w:numFmt w:val="lowerRoman"/>
+      <w:lvlText w:val="%3."/>
+      <w:lvlJc w:val="right"/>
+      <w:pPr>
+        <w:ind w:left="2520" w:hanging="180"/>
+      </w:pPr>
+    </w:lvl>
+    <w:lvl w:ilvl="3" w:tplc="0409000F" w:tentative="1">
+      <w:start w:val="1"/>
+      <w:numFmt w:val="decimal"/>
+      <w:lvlText w:val="%4."/>
+      <w:lvlJc w:val="left"/>
+      <w:pPr>
+        <w:ind w:left="3240" w:hanging="360"/>
+      </w:pPr>
+    </w:lvl>
+    <w:lvl w:ilvl="4" w:tplc="04090019" w:tentative="1">
+      <w:start w:val="1"/>
+      <w:numFmt w:val="lowerLetter"/>
+      <w:lvlText w:val="%5."/>
+      <w:lvlJc w:val="left"/>
+      <w:pPr>
+        <w:ind w:left="3960" w:hanging="360"/>
+      </w:pPr>
+    </w:lvl>
+    <w:lvl w:ilvl="5" w:tplc="0409001B" w:tentative="1">
+      <w:start w:val="1"/>
+      <w:numFmt w:val="lowerRoman"/>
+      <w:lvlText w:val="%6."/>
+      <w:lvlJc w:val="right"/>
+      <w:pPr>
+        <w:ind w:left="4680" w:hanging="180"/>
+      </w:pPr>
+    </w:lvl>
+    <w:lvl w:ilvl="6" w:tplc="0409000F" w:tentative="1">
+      <w:start w:val="1"/>
+      <w:numFmt w:val="decimal"/>
+      <w:lvlText w:val="%7."/>
+      <w:lvlJc w:val="left"/>
+      <w:pPr>
+        <w:ind w:left="5400" w:hanging="360"/>
+      </w:pPr>
+    </w:lvl>
+    <w:lvl w:ilvl="7" w:tplc="04090019" w:tentative="1">
+      <w:start w:val="1"/>
+      <w:numFmt w:val="lowerLetter"/>
+      <w:lvlText w:val="%8."/>
+      <w:lvlJc w:val="left"/>
+      <w:pPr>
+        <w:ind w:left="6120" w:hanging="360"/>
+      </w:pPr>
+    </w:lvl>
+    <w:lvl w:ilvl="8" w:tplc="0409001B" w:tentative="1">
+      <w:start w:val="1"/>
+      <w:numFmt w:val="lowerRoman"/>
+      <w:lvlText w:val="%9."/>
+      <w:lvlJc w:val="right"/>
+      <w:pPr>
+        <w:ind w:left="6840" w:hanging="180"/>
+      </w:pPr>
+    </w:lvl>
+  </w:abstractNum>
   <w:num w:numId="1">
+    <w:abstractNumId w:val="1"/>
+  </w:num>
+  <w:num w:numId="2">
+    <w:abstractNumId w:val="2"/>
+  </w:num>
+  <w:num w:numId="3">
+    <w:abstractNumId w:val="3"/>
+  </w:num>
+  <w:num w:numId="4">
+    <w:abstractNumId w:val="4"/>
+  </w:num>
+  <w:num w:numId="5">
     <w:abstractNumId w:val="0"/>
   </w:num>
 </w:numbering>
@@ -1601,6 +3927,50 @@
       <w:sz w:val="24"/>
     </w:rPr>
   </w:style>
+  <w:style w:type="paragraph" w:styleId="Heading1">
+    <w:name w:val="heading 1"/>
+    <w:basedOn w:val="Normal"/>
+    <w:next w:val="Normal"/>
+    <w:link w:val="Heading1Char"/>
+    <w:uiPriority w:val="9"/>
+    <w:qFormat/>
+    <w:rsid w:val="009803E6"/>
+    <w:pPr>
+      <w:keepNext/>
+      <w:keepLines/>
+      <w:spacing w:before="240" w:after="0"/>
+      <w:outlineLvl w:val="0"/>
+    </w:pPr>
+    <w:rPr>
+      <w:rFonts w:asciiTheme="majorHAnsi" w:eastAsiaTheme="majorEastAsia" w:hAnsiTheme="majorHAnsi" w:cstheme="majorBidi"/>
+      <w:color w:val="2E74B5" w:themeColor="accent1" w:themeShade="BF"/>
+      <w:sz w:val="32"/>
+      <w:szCs w:val="32"/>
+    </w:rPr>
+  </w:style>
+  <w:style w:type="paragraph" w:styleId="Heading2">
+    <w:name w:val="heading 2"/>
+    <w:basedOn w:val="Normal"/>
+    <w:next w:val="Normal"/>
+    <w:link w:val="Heading2Char"/>
+    <w:uiPriority w:val="9"/>
+    <w:semiHidden/>
+    <w:unhideWhenUsed/>
+    <w:qFormat/>
+    <w:rsid w:val="00C24602"/>
+    <w:pPr>
+      <w:keepNext/>
+      <w:keepLines/>
+      <w:spacing w:before="40" w:after="0"/>
+      <w:outlineLvl w:val="1"/>
+    </w:pPr>
+    <w:rPr>
+      <w:rFonts w:asciiTheme="majorHAnsi" w:eastAsiaTheme="majorEastAsia" w:hAnsiTheme="majorHAnsi" w:cstheme="majorBidi"/>
+      <w:color w:val="2E74B5" w:themeColor="accent1" w:themeShade="BF"/>
+      <w:sz w:val="26"/>
+      <w:szCs w:val="26"/>
+    </w:rPr>
+  </w:style>
   <w:style w:type="character" w:default="1" w:styleId="DefaultParagraphFont">
     <w:name w:val="Default Paragraph Font"/>
     <w:uiPriority w:val="1"/>
@@ -1638,6 +4008,152 @@
       <w:ind w:left="720"/>
       <w:contextualSpacing/>
     </w:pPr>
+  </w:style>
+  <w:style w:type="character" w:customStyle="1" w:styleId="Heading1Char">
+    <w:name w:val="Heading 1 Char"/>
+    <w:basedOn w:val="DefaultParagraphFont"/>
+    <w:link w:val="Heading1"/>
+    <w:uiPriority w:val="9"/>
+    <w:rsid w:val="009803E6"/>
+    <w:rPr>
+      <w:rFonts w:asciiTheme="majorHAnsi" w:eastAsiaTheme="majorEastAsia" w:hAnsiTheme="majorHAnsi" w:cstheme="majorBidi"/>
+      <w:color w:val="2E74B5" w:themeColor="accent1" w:themeShade="BF"/>
+      <w:sz w:val="32"/>
+      <w:szCs w:val="32"/>
+    </w:rPr>
+  </w:style>
+  <w:style w:type="paragraph" w:styleId="TOCHeading">
+    <w:name w:val="TOC Heading"/>
+    <w:basedOn w:val="Heading1"/>
+    <w:next w:val="Normal"/>
+    <w:uiPriority w:val="39"/>
+    <w:unhideWhenUsed/>
+    <w:qFormat/>
+    <w:rsid w:val="009803E6"/>
+    <w:pPr>
+      <w:spacing w:line="259" w:lineRule="auto"/>
+      <w:outlineLvl w:val="9"/>
+    </w:pPr>
+  </w:style>
+  <w:style w:type="paragraph" w:styleId="TOC2">
+    <w:name w:val="toc 2"/>
+    <w:basedOn w:val="Normal"/>
+    <w:next w:val="Normal"/>
+    <w:autoRedefine/>
+    <w:uiPriority w:val="39"/>
+    <w:unhideWhenUsed/>
+    <w:rsid w:val="009803E6"/>
+    <w:pPr>
+      <w:spacing w:after="100" w:line="259" w:lineRule="auto"/>
+      <w:ind w:left="220"/>
+    </w:pPr>
+    <w:rPr>
+      <w:rFonts w:asciiTheme="minorHAnsi" w:eastAsiaTheme="minorEastAsia" w:hAnsiTheme="minorHAnsi" w:cs="Times New Roman"/>
+      <w:sz w:val="22"/>
+    </w:rPr>
+  </w:style>
+  <w:style w:type="paragraph" w:styleId="TOC1">
+    <w:name w:val="toc 1"/>
+    <w:basedOn w:val="Normal"/>
+    <w:next w:val="Normal"/>
+    <w:autoRedefine/>
+    <w:uiPriority w:val="39"/>
+    <w:unhideWhenUsed/>
+    <w:rsid w:val="009803E6"/>
+    <w:pPr>
+      <w:numPr>
+        <w:numId w:val="2"/>
+      </w:numPr>
+      <w:tabs>
+        <w:tab w:val="right" w:leader="dot" w:pos="8778"/>
+      </w:tabs>
+      <w:spacing w:before="120" w:after="100" w:line="360" w:lineRule="auto"/>
+      <w:ind w:left="709" w:hanging="349"/>
+    </w:pPr>
+    <w:rPr>
+      <w:rFonts w:eastAsiaTheme="minorEastAsia" w:cs="Times New Roman"/>
+      <w:noProof/>
+      <w:sz w:val="26"/>
+      <w:szCs w:val="26"/>
+      <w:lang w:val="vi-VN"/>
+    </w:rPr>
+  </w:style>
+  <w:style w:type="character" w:styleId="Hyperlink">
+    <w:name w:val="Hyperlink"/>
+    <w:basedOn w:val="DefaultParagraphFont"/>
+    <w:uiPriority w:val="99"/>
+    <w:unhideWhenUsed/>
+    <w:rsid w:val="009803E6"/>
+    <w:rPr>
+      <w:color w:val="0563C1" w:themeColor="hyperlink"/>
+      <w:u w:val="single"/>
+    </w:rPr>
+  </w:style>
+  <w:style w:type="character" w:customStyle="1" w:styleId="Heading2Char">
+    <w:name w:val="Heading 2 Char"/>
+    <w:basedOn w:val="DefaultParagraphFont"/>
+    <w:link w:val="Heading2"/>
+    <w:uiPriority w:val="9"/>
+    <w:semiHidden/>
+    <w:rsid w:val="00C24602"/>
+    <w:rPr>
+      <w:rFonts w:asciiTheme="majorHAnsi" w:eastAsiaTheme="majorEastAsia" w:hAnsiTheme="majorHAnsi" w:cstheme="majorBidi"/>
+      <w:color w:val="2E74B5" w:themeColor="accent1" w:themeShade="BF"/>
+      <w:sz w:val="26"/>
+      <w:szCs w:val="26"/>
+    </w:rPr>
+  </w:style>
+  <w:style w:type="paragraph" w:styleId="Header">
+    <w:name w:val="header"/>
+    <w:basedOn w:val="Normal"/>
+    <w:link w:val="HeaderChar"/>
+    <w:uiPriority w:val="99"/>
+    <w:unhideWhenUsed/>
+    <w:rsid w:val="003C6778"/>
+    <w:pPr>
+      <w:tabs>
+        <w:tab w:val="center" w:pos="4680"/>
+        <w:tab w:val="right" w:pos="9360"/>
+      </w:tabs>
+      <w:spacing w:after="0" w:line="240" w:lineRule="auto"/>
+    </w:pPr>
+  </w:style>
+  <w:style w:type="character" w:customStyle="1" w:styleId="HeaderChar">
+    <w:name w:val="Header Char"/>
+    <w:basedOn w:val="DefaultParagraphFont"/>
+    <w:link w:val="Header"/>
+    <w:uiPriority w:val="99"/>
+    <w:rsid w:val="003C6778"/>
+    <w:rPr>
+      <w:rFonts w:ascii="Times New Roman" w:hAnsi="Times New Roman"/>
+      <w:sz w:val="24"/>
+    </w:rPr>
+  </w:style>
+  <w:style w:type="paragraph" w:styleId="Footer">
+    <w:name w:val="footer"/>
+    <w:basedOn w:val="Normal"/>
+    <w:link w:val="FooterChar"/>
+    <w:uiPriority w:val="99"/>
+    <w:unhideWhenUsed/>
+    <w:rsid w:val="003C6778"/>
+    <w:pPr>
+      <w:tabs>
+        <w:tab w:val="center" w:pos="4680"/>
+        <w:tab w:val="right" w:pos="9360"/>
+      </w:tabs>
+      <w:spacing w:after="0" w:line="240" w:lineRule="auto"/>
+    </w:pPr>
+  </w:style>
+  <w:style w:type="character" w:customStyle="1" w:styleId="FooterChar">
+    <w:name w:val="Footer Char"/>
+    <w:basedOn w:val="DefaultParagraphFont"/>
+    <w:link w:val="Footer"/>
+    <w:uiPriority w:val="99"/>
+    <w:rsid w:val="003C6778"/>
+    <w:rPr>
+      <w:rFonts w:ascii="Times New Roman" w:hAnsi="Times New Roman"/>
+      <w:sz w:val="24"/>
+    </w:rPr>
   </w:style>
 </w:styles>
 </file>
@@ -1901,4 +4417,16 @@
     </a:ext>
   </a:extLst>
 </a:theme>
+</file>
+
+<file path=customXml/item1.xml><?xml version="1.0" encoding="utf-8"?>
+<b:Sources xmlns:b="http://schemas.openxmlformats.org/officeDocument/2006/bibliography" xmlns="http://schemas.openxmlformats.org/officeDocument/2006/bibliography" SelectedStyle="\APASixthEditionOfficeOnline.xsl" StyleName="APA" Version="6"/>
+</file>
+
+<file path=customXml/itemProps1.xml><?xml version="1.0" encoding="utf-8"?>
+<ds:datastoreItem xmlns:ds="http://schemas.openxmlformats.org/officeDocument/2006/customXml" ds:itemID="{A64A0E69-553F-4475-A56B-8043931FB3B0}">
+  <ds:schemaRefs>
+    <ds:schemaRef ds:uri="http://schemas.openxmlformats.org/officeDocument/2006/bibliography"/>
+  </ds:schemaRefs>
+</ds:datastoreItem>
 </file>
</xml_diff>

<commit_message>
file bao cao bt2
</commit_message>
<xml_diff>
--- a/BÁO CÁO BÀI TẬP THỰC HÀNH.docx
+++ b/BÁO CÁO BÀI TẬP THỰC HÀNH.docx
@@ -1818,6 +1818,31 @@
     </w:p>
     <w:p>
       <w:pPr>
+        <w:rPr>
+          <w:b/>
+          <w:sz w:val="28"/>
+        </w:rPr>
+      </w:pPr>
+      <w:r>
+        <w:rPr>
+          <w:b/>
+          <w:sz w:val="28"/>
+        </w:rPr>
+        <w:lastRenderedPageBreak/>
+        <w:t>II BÀI TẬP</w:t>
+      </w:r>
+    </w:p>
+    <w:p>
+      <w:pPr>
+        <w:pStyle w:val="ListParagraph"/>
+        <w:rPr>
+          <w:b/>
+          <w:sz w:val="28"/>
+        </w:rPr>
+      </w:pPr>
+    </w:p>
+    <w:p>
+      <w:pPr>
         <w:pStyle w:val="ListParagraph"/>
         <w:numPr>
           <w:ilvl w:val="0"/>
@@ -1833,8 +1858,14 @@
           <w:b/>
           <w:sz w:val="28"/>
         </w:rPr>
-        <w:lastRenderedPageBreak/>
-        <w:t>NHÁY LED TRÊN CỔNG 13</w:t>
+        <w:t>NHÁY LED TRÊN CỔ</w:t>
+      </w:r>
+      <w:r>
+        <w:rPr>
+          <w:b/>
+          <w:sz w:val="28"/>
+        </w:rPr>
+        <w:t>NG 13</w:t>
       </w:r>
     </w:p>
     <w:p>
@@ -2313,8 +2344,6 @@
                               </w:rPr>
                               <w:t xml:space="preserve">// the loop function </w:t>
                             </w:r>
-                            <w:bookmarkStart w:id="0" w:name="_GoBack"/>
-                            <w:bookmarkEnd w:id="0"/>
                           </w:p>
                           <w:p>
                             <w:pPr>
@@ -2520,8 +2549,6 @@
                         </w:rPr>
                         <w:t xml:space="preserve">// the loop function </w:t>
                       </w:r>
-                      <w:bookmarkStart w:id="1" w:name="_GoBack"/>
-                      <w:bookmarkEnd w:id="1"/>
                     </w:p>
                     <w:p>
                       <w:pPr>
@@ -2818,6 +2845,20 @@
     </w:p>
     <w:p>
       <w:pPr>
+        <w:spacing w:after="160" w:line="259" w:lineRule="auto"/>
+        <w:rPr>
+          <w:sz w:val="28"/>
+        </w:rPr>
+      </w:pPr>
+      <w:r>
+        <w:rPr>
+          <w:sz w:val="28"/>
+        </w:rPr>
+        <w:br w:type="page"/>
+      </w:r>
+    </w:p>
+    <w:p>
+      <w:pPr>
         <w:pStyle w:val="ListParagraph"/>
         <w:ind w:left="1080"/>
         <w:rPr>
@@ -2828,11 +2869,56 @@
     <w:p>
       <w:pPr>
         <w:pStyle w:val="ListParagraph"/>
-        <w:ind w:left="1080"/>
-        <w:rPr>
-          <w:sz w:val="28"/>
-        </w:rPr>
-      </w:pPr>
+        <w:numPr>
+          <w:ilvl w:val="0"/>
+          <w:numId w:val="3"/>
+        </w:numPr>
+        <w:rPr>
+          <w:b/>
+          <w:sz w:val="28"/>
+        </w:rPr>
+      </w:pPr>
+      <w:r>
+        <w:rPr>
+          <w:b/>
+          <w:sz w:val="28"/>
+        </w:rPr>
+        <w:t>NHÁY LED TRÊN CỔ</w:t>
+      </w:r>
+      <w:r>
+        <w:rPr>
+          <w:b/>
+          <w:sz w:val="28"/>
+        </w:rPr>
+        <w:t>NG 13</w:t>
+      </w:r>
+    </w:p>
+    <w:p>
+      <w:pPr>
+        <w:pStyle w:val="ListParagraph"/>
+        <w:rPr>
+          <w:b/>
+          <w:sz w:val="28"/>
+        </w:rPr>
+      </w:pPr>
+    </w:p>
+    <w:p>
+      <w:pPr>
+        <w:pStyle w:val="ListParagraph"/>
+        <w:numPr>
+          <w:ilvl w:val="0"/>
+          <w:numId w:val="6"/>
+        </w:numPr>
+        <w:rPr>
+          <w:sz w:val="28"/>
+        </w:rPr>
+      </w:pPr>
+      <w:r>
+        <w:rPr>
+          <w:sz w:val="28"/>
+        </w:rPr>
+        <w:t>Mô tả hệ thống</w:t>
+      </w:r>
     </w:p>
     <w:p>
       <w:pPr>
@@ -2846,11 +2932,43 @@
     <w:p>
       <w:pPr>
         <w:pStyle w:val="ListParagraph"/>
-        <w:ind w:left="1080"/>
-        <w:rPr>
-          <w:sz w:val="28"/>
-        </w:rPr>
-      </w:pPr>
+        <w:ind w:left="709"/>
+        <w:rPr>
+          <w:sz w:val="28"/>
+        </w:rPr>
+      </w:pPr>
+      <w:r>
+        <w:rPr>
+          <w:sz w:val="28"/>
+        </w:rPr>
+        <w:t>Hệ thống thực hiện bật đèn LED thông qua nút bấm, LED được nối vào cổng 13 của Arduino, đầu ra nút bấm được nối với pin 2, nhấn nút bấm đèn sáng và ngược lại</w:t>
+      </w:r>
+    </w:p>
+    <w:p>
+      <w:pPr>
+        <w:ind w:left="720"/>
+        <w:rPr>
+          <w:sz w:val="28"/>
+        </w:rPr>
+      </w:pPr>
+    </w:p>
+    <w:p>
+      <w:pPr>
+        <w:pStyle w:val="ListParagraph"/>
+        <w:numPr>
+          <w:ilvl w:val="0"/>
+          <w:numId w:val="6"/>
+        </w:numPr>
+        <w:rPr>
+          <w:sz w:val="28"/>
+        </w:rPr>
+      </w:pPr>
+      <w:r>
+        <w:rPr>
+          <w:sz w:val="28"/>
+        </w:rPr>
+        <w:t>Sơ đồ thiết kế</w:t>
+      </w:r>
     </w:p>
     <w:p>
       <w:pPr>
@@ -2860,6 +2978,67 @@
           <w:sz w:val="28"/>
         </w:rPr>
       </w:pPr>
+      <w:r>
+        <w:rPr>
+          <w:noProof/>
+          <w:sz w:val="28"/>
+        </w:rPr>
+        <w:drawing>
+          <wp:anchor distT="0" distB="0" distL="114300" distR="114300" simplePos="0" relativeHeight="251677696" behindDoc="0" locked="0" layoutInCell="1" allowOverlap="1" wp14:anchorId="34ED242A" wp14:editId="089129F7">
+            <wp:simplePos x="0" y="0"/>
+            <wp:positionH relativeFrom="margin">
+              <wp:align>right</wp:align>
+            </wp:positionH>
+            <wp:positionV relativeFrom="paragraph">
+              <wp:posOffset>393700</wp:posOffset>
+            </wp:positionV>
+            <wp:extent cx="5791200" cy="2895600"/>
+            <wp:effectExtent l="0" t="0" r="0" b="0"/>
+            <wp:wrapSquare wrapText="bothSides"/>
+            <wp:docPr id="3" name="Picture 3"/>
+            <wp:cNvGraphicFramePr>
+              <a:graphicFrameLocks xmlns:a="http://schemas.openxmlformats.org/drawingml/2006/main" noChangeAspect="1"/>
+            </wp:cNvGraphicFramePr>
+            <a:graphic xmlns:a="http://schemas.openxmlformats.org/drawingml/2006/main">
+              <a:graphicData uri="http://schemas.openxmlformats.org/drawingml/2006/picture">
+                <pic:pic xmlns:pic="http://schemas.openxmlformats.org/drawingml/2006/picture">
+                  <pic:nvPicPr>
+                    <pic:cNvPr id="3" name="BT2.PNG"/>
+                    <pic:cNvPicPr/>
+                  </pic:nvPicPr>
+                  <pic:blipFill>
+                    <a:blip r:embed="rId11">
+                      <a:extLst>
+                        <a:ext uri="{28A0092B-C50C-407E-A947-70E740481C1C}">
+                          <a14:useLocalDpi xmlns:a14="http://schemas.microsoft.com/office/drawing/2010/main" val="0"/>
+                        </a:ext>
+                      </a:extLst>
+                    </a:blip>
+                    <a:stretch>
+                      <a:fillRect/>
+                    </a:stretch>
+                  </pic:blipFill>
+                  <pic:spPr>
+                    <a:xfrm>
+                      <a:off x="0" y="0"/>
+                      <a:ext cx="5791200" cy="2895600"/>
+                    </a:xfrm>
+                    <a:prstGeom prst="rect">
+                      <a:avLst/>
+                    </a:prstGeom>
+                  </pic:spPr>
+                </pic:pic>
+              </a:graphicData>
+            </a:graphic>
+            <wp14:sizeRelH relativeFrom="page">
+              <wp14:pctWidth>0</wp14:pctWidth>
+            </wp14:sizeRelH>
+            <wp14:sizeRelV relativeFrom="page">
+              <wp14:pctHeight>0</wp14:pctHeight>
+            </wp14:sizeRelV>
+          </wp:anchor>
+        </w:drawing>
+      </w:r>
     </w:p>
     <w:p>
       <w:pPr>
@@ -2882,11 +3061,20 @@
     <w:p>
       <w:pPr>
         <w:pStyle w:val="ListParagraph"/>
-        <w:ind w:left="1080"/>
-        <w:rPr>
-          <w:sz w:val="28"/>
-        </w:rPr>
-      </w:pPr>
+        <w:numPr>
+          <w:ilvl w:val="0"/>
+          <w:numId w:val="6"/>
+        </w:numPr>
+        <w:rPr>
+          <w:sz w:val="28"/>
+        </w:rPr>
+      </w:pPr>
+      <w:r>
+        <w:rPr>
+          <w:sz w:val="28"/>
+        </w:rPr>
+        <w:t>Đặc điểm linh kiện</w:t>
+      </w:r>
     </w:p>
     <w:p>
       <w:pPr>
@@ -2900,11 +3088,143 @@
     <w:p>
       <w:pPr>
         <w:pStyle w:val="ListParagraph"/>
-        <w:ind w:left="1080"/>
-        <w:rPr>
-          <w:sz w:val="28"/>
-        </w:rPr>
-      </w:pPr>
+        <w:numPr>
+          <w:ilvl w:val="0"/>
+          <w:numId w:val="8"/>
+        </w:numPr>
+        <w:ind w:left="1418"/>
+        <w:rPr>
+          <w:sz w:val="28"/>
+        </w:rPr>
+      </w:pPr>
+      <w:r>
+        <w:rPr>
+          <w:sz w:val="28"/>
+        </w:rPr>
+        <w:t>Arduino Uno board</w:t>
+      </w:r>
+    </w:p>
+    <w:p>
+      <w:pPr>
+        <w:pStyle w:val="ListParagraph"/>
+        <w:numPr>
+          <w:ilvl w:val="0"/>
+          <w:numId w:val="8"/>
+        </w:numPr>
+        <w:ind w:left="1418"/>
+        <w:rPr>
+          <w:sz w:val="28"/>
+        </w:rPr>
+      </w:pPr>
+      <w:r>
+        <w:rPr>
+          <w:sz w:val="28"/>
+        </w:rPr>
+        <w:t>1 đ</w:t>
+      </w:r>
+      <w:r>
+        <w:rPr>
+          <w:sz w:val="28"/>
+        </w:rPr>
+        <w:t xml:space="preserve">iện trợ 10k </w:t>
+      </w:r>
+      <w:r>
+        <w:rPr>
+          <w:sz w:val="28"/>
+        </w:rPr>
+        <w:t>Ω</w:t>
+      </w:r>
+      <w:r>
+        <w:rPr>
+          <w:sz w:val="28"/>
+        </w:rPr>
+        <w:t xml:space="preserve">, 1 điện trở 100 </w:t>
+      </w:r>
+      <w:r>
+        <w:rPr>
+          <w:sz w:val="28"/>
+        </w:rPr>
+        <w:t>Ω</w:t>
+      </w:r>
+    </w:p>
+    <w:p>
+      <w:pPr>
+        <w:pStyle w:val="ListParagraph"/>
+        <w:numPr>
+          <w:ilvl w:val="0"/>
+          <w:numId w:val="8"/>
+        </w:numPr>
+        <w:ind w:left="1418"/>
+        <w:rPr>
+          <w:sz w:val="28"/>
+        </w:rPr>
+      </w:pPr>
+      <w:r>
+        <w:rPr>
+          <w:sz w:val="28"/>
+        </w:rPr>
+        <w:t>Đèn LED</w:t>
+      </w:r>
+    </w:p>
+    <w:p>
+      <w:pPr>
+        <w:pStyle w:val="ListParagraph"/>
+        <w:numPr>
+          <w:ilvl w:val="0"/>
+          <w:numId w:val="8"/>
+        </w:numPr>
+        <w:ind w:left="1418"/>
+        <w:rPr>
+          <w:sz w:val="28"/>
+        </w:rPr>
+      </w:pPr>
+      <w:r>
+        <w:rPr>
+          <w:sz w:val="28"/>
+        </w:rPr>
+        <w:t>Nút bấm</w:t>
+      </w:r>
+    </w:p>
+    <w:p>
+      <w:pPr>
+        <w:spacing w:after="160" w:line="259" w:lineRule="auto"/>
+        <w:rPr>
+          <w:sz w:val="28"/>
+        </w:rPr>
+      </w:pPr>
+      <w:r>
+        <w:rPr>
+          <w:sz w:val="28"/>
+        </w:rPr>
+        <w:br w:type="page"/>
+      </w:r>
+    </w:p>
+    <w:p>
+      <w:pPr>
+        <w:pStyle w:val="ListParagraph"/>
+        <w:ind w:left="1800"/>
+        <w:rPr>
+          <w:sz w:val="28"/>
+        </w:rPr>
+      </w:pPr>
+    </w:p>
+    <w:p>
+      <w:pPr>
+        <w:pStyle w:val="ListParagraph"/>
+        <w:numPr>
+          <w:ilvl w:val="0"/>
+          <w:numId w:val="6"/>
+        </w:numPr>
+        <w:rPr>
+          <w:sz w:val="28"/>
+        </w:rPr>
+      </w:pPr>
+      <w:r>
+        <w:rPr>
+          <w:sz w:val="28"/>
+        </w:rPr>
+        <w:t>Mã lệnh</w:t>
+      </w:r>
     </w:p>
     <w:p>
       <w:pPr>
@@ -2915,8 +3235,676 @@
         </w:rPr>
       </w:pPr>
     </w:p>
+    <w:p>
+      <w:pPr>
+        <w:pStyle w:val="ListParagraph"/>
+        <w:ind w:left="1080"/>
+        <w:rPr>
+          <w:sz w:val="28"/>
+        </w:rPr>
+      </w:pPr>
+      <w:bookmarkStart w:id="0" w:name="_GoBack"/>
+      <w:bookmarkEnd w:id="0"/>
+      <w:r>
+        <w:rPr>
+          <w:noProof/>
+          <w:sz w:val="28"/>
+        </w:rPr>
+        <mc:AlternateContent>
+          <mc:Choice Requires="wps">
+            <w:drawing>
+              <wp:anchor distT="45720" distB="45720" distL="114300" distR="114300" simplePos="0" relativeHeight="251679744" behindDoc="0" locked="0" layoutInCell="1" allowOverlap="1" wp14:anchorId="663AC1D1" wp14:editId="772A5A4C">
+                <wp:simplePos x="0" y="0"/>
+                <wp:positionH relativeFrom="margin">
+                  <wp:posOffset>152400</wp:posOffset>
+                </wp:positionH>
+                <wp:positionV relativeFrom="paragraph">
+                  <wp:posOffset>247015</wp:posOffset>
+                </wp:positionV>
+                <wp:extent cx="5381625" cy="5334000"/>
+                <wp:effectExtent l="0" t="0" r="28575" b="19050"/>
+                <wp:wrapSquare wrapText="bothSides"/>
+                <wp:docPr id="6" name="Text Box 2"/>
+                <wp:cNvGraphicFramePr>
+                  <a:graphicFrameLocks xmlns:a="http://schemas.openxmlformats.org/drawingml/2006/main"/>
+                </wp:cNvGraphicFramePr>
+                <a:graphic xmlns:a="http://schemas.openxmlformats.org/drawingml/2006/main">
+                  <a:graphicData uri="http://schemas.microsoft.com/office/word/2010/wordprocessingShape">
+                    <wps:wsp>
+                      <wps:cNvSpPr txBox="1">
+                        <a:spLocks noChangeArrowheads="1"/>
+                      </wps:cNvSpPr>
+                      <wps:spPr bwMode="auto">
+                        <a:xfrm>
+                          <a:off x="0" y="0"/>
+                          <a:ext cx="5381625" cy="5334000"/>
+                        </a:xfrm>
+                        <a:prstGeom prst="rect">
+                          <a:avLst/>
+                        </a:prstGeom>
+                        <a:solidFill>
+                          <a:srgbClr val="FFFFFF"/>
+                        </a:solidFill>
+                        <a:ln w="9525">
+                          <a:solidFill>
+                            <a:srgbClr val="000000"/>
+                          </a:solidFill>
+                          <a:miter lim="800000"/>
+                          <a:headEnd/>
+                          <a:tailEnd/>
+                        </a:ln>
+                      </wps:spPr>
+                      <wps:txbx>
+                        <w:txbxContent>
+                          <w:p>
+                            <w:pPr>
+                              <w:spacing w:line="240" w:lineRule="auto"/>
+                              <w:rPr>
+                                <w:rFonts w:ascii="Arial" w:hAnsi="Arial" w:cs="Arial"/>
+                                <w:sz w:val="28"/>
+                                <w:szCs w:val="28"/>
+                              </w:rPr>
+                            </w:pPr>
+                            <w:r>
+                              <w:rPr>
+                                <w:rFonts w:ascii="Arial" w:hAnsi="Arial" w:cs="Arial"/>
+                                <w:sz w:val="28"/>
+                                <w:szCs w:val="28"/>
+                              </w:rPr>
+                              <w:t>int x = 0;</w:t>
+                            </w:r>
+                          </w:p>
+                          <w:p>
+                            <w:pPr>
+                              <w:spacing w:line="240" w:lineRule="auto"/>
+                              <w:rPr>
+                                <w:rFonts w:ascii="Arial" w:hAnsi="Arial" w:cs="Arial"/>
+                                <w:sz w:val="28"/>
+                                <w:szCs w:val="28"/>
+                              </w:rPr>
+                            </w:pPr>
+                            <w:r>
+                              <w:rPr>
+                                <w:rFonts w:ascii="Arial" w:hAnsi="Arial" w:cs="Arial"/>
+                                <w:sz w:val="28"/>
+                                <w:szCs w:val="28"/>
+                              </w:rPr>
+                              <w:t>void setup()</w:t>
+                            </w:r>
+                          </w:p>
+                          <w:p>
+                            <w:pPr>
+                              <w:spacing w:line="240" w:lineRule="auto"/>
+                              <w:rPr>
+                                <w:rFonts w:ascii="Arial" w:hAnsi="Arial" w:cs="Arial"/>
+                                <w:sz w:val="28"/>
+                                <w:szCs w:val="28"/>
+                              </w:rPr>
+                            </w:pPr>
+                            <w:r>
+                              <w:rPr>
+                                <w:rFonts w:ascii="Arial" w:hAnsi="Arial" w:cs="Arial"/>
+                                <w:sz w:val="28"/>
+                                <w:szCs w:val="28"/>
+                              </w:rPr>
+                              <w:t>{</w:t>
+                            </w:r>
+                          </w:p>
+                          <w:p>
+                            <w:pPr>
+                              <w:spacing w:line="240" w:lineRule="auto"/>
+                              <w:rPr>
+                                <w:rFonts w:ascii="Arial" w:hAnsi="Arial" w:cs="Arial"/>
+                                <w:sz w:val="28"/>
+                                <w:szCs w:val="28"/>
+                              </w:rPr>
+                            </w:pPr>
+                            <w:r>
+                              <w:rPr>
+                                <w:rFonts w:ascii="Arial" w:hAnsi="Arial" w:cs="Arial"/>
+                                <w:sz w:val="28"/>
+                                <w:szCs w:val="28"/>
+                              </w:rPr>
+                              <w:t xml:space="preserve">  pinMode(2,INPUT);</w:t>
+                            </w:r>
+                          </w:p>
+                          <w:p>
+                            <w:pPr>
+                              <w:spacing w:line="240" w:lineRule="auto"/>
+                              <w:rPr>
+                                <w:rFonts w:ascii="Arial" w:hAnsi="Arial" w:cs="Arial"/>
+                                <w:sz w:val="28"/>
+                                <w:szCs w:val="28"/>
+                              </w:rPr>
+                            </w:pPr>
+                            <w:r>
+                              <w:rPr>
+                                <w:rFonts w:ascii="Arial" w:hAnsi="Arial" w:cs="Arial"/>
+                                <w:sz w:val="28"/>
+                                <w:szCs w:val="28"/>
+                              </w:rPr>
+                              <w:t xml:space="preserve">  pinMode(13,OUTPUT);</w:t>
+                            </w:r>
+                          </w:p>
+                          <w:p>
+                            <w:pPr>
+                              <w:spacing w:line="240" w:lineRule="auto"/>
+                              <w:rPr>
+                                <w:rFonts w:ascii="Arial" w:hAnsi="Arial" w:cs="Arial"/>
+                                <w:sz w:val="28"/>
+                                <w:szCs w:val="28"/>
+                              </w:rPr>
+                            </w:pPr>
+                            <w:r>
+                              <w:rPr>
+                                <w:rFonts w:ascii="Arial" w:hAnsi="Arial" w:cs="Arial"/>
+                                <w:sz w:val="28"/>
+                                <w:szCs w:val="28"/>
+                              </w:rPr>
+                              <w:t>}</w:t>
+                            </w:r>
+                          </w:p>
+                          <w:p>
+                            <w:pPr>
+                              <w:spacing w:line="240" w:lineRule="auto"/>
+                              <w:rPr>
+                                <w:rFonts w:ascii="Arial" w:hAnsi="Arial" w:cs="Arial"/>
+                                <w:sz w:val="28"/>
+                                <w:szCs w:val="28"/>
+                              </w:rPr>
+                            </w:pPr>
+                            <w:r>
+                              <w:rPr>
+                                <w:rFonts w:ascii="Arial" w:hAnsi="Arial" w:cs="Arial"/>
+                                <w:sz w:val="28"/>
+                                <w:szCs w:val="28"/>
+                              </w:rPr>
+                              <w:t>void loop()</w:t>
+                            </w:r>
+                          </w:p>
+                          <w:p>
+                            <w:pPr>
+                              <w:spacing w:line="240" w:lineRule="auto"/>
+                              <w:rPr>
+                                <w:rFonts w:ascii="Arial" w:hAnsi="Arial" w:cs="Arial"/>
+                                <w:sz w:val="28"/>
+                                <w:szCs w:val="28"/>
+                              </w:rPr>
+                            </w:pPr>
+                            <w:r>
+                              <w:rPr>
+                                <w:rFonts w:ascii="Arial" w:hAnsi="Arial" w:cs="Arial"/>
+                                <w:sz w:val="28"/>
+                                <w:szCs w:val="28"/>
+                              </w:rPr>
+                              <w:t>{</w:t>
+                            </w:r>
+                          </w:p>
+                          <w:p>
+                            <w:pPr>
+                              <w:spacing w:line="240" w:lineRule="auto"/>
+                              <w:rPr>
+                                <w:rFonts w:ascii="Arial" w:hAnsi="Arial" w:cs="Arial"/>
+                                <w:sz w:val="28"/>
+                                <w:szCs w:val="28"/>
+                              </w:rPr>
+                            </w:pPr>
+                            <w:r>
+                              <w:rPr>
+                                <w:rFonts w:ascii="Arial" w:hAnsi="Arial" w:cs="Arial"/>
+                                <w:sz w:val="28"/>
+                                <w:szCs w:val="28"/>
+                              </w:rPr>
+                              <w:t xml:space="preserve">  x = digitalRead(2);</w:t>
+                            </w:r>
+                          </w:p>
+                          <w:p>
+                            <w:pPr>
+                              <w:spacing w:line="240" w:lineRule="auto"/>
+                              <w:rPr>
+                                <w:rFonts w:ascii="Arial" w:hAnsi="Arial" w:cs="Arial"/>
+                                <w:sz w:val="28"/>
+                                <w:szCs w:val="28"/>
+                              </w:rPr>
+                            </w:pPr>
+                            <w:r>
+                              <w:rPr>
+                                <w:rFonts w:ascii="Arial" w:hAnsi="Arial" w:cs="Arial"/>
+                                <w:sz w:val="28"/>
+                                <w:szCs w:val="28"/>
+                              </w:rPr>
+                              <w:t xml:space="preserve">  if(x == HIGH){</w:t>
+                            </w:r>
+                          </w:p>
+                          <w:p>
+                            <w:pPr>
+                              <w:spacing w:line="240" w:lineRule="auto"/>
+                              <w:rPr>
+                                <w:rFonts w:ascii="Arial" w:hAnsi="Arial" w:cs="Arial"/>
+                                <w:sz w:val="28"/>
+                                <w:szCs w:val="28"/>
+                              </w:rPr>
+                            </w:pPr>
+                            <w:r>
+                              <w:rPr>
+                                <w:rFonts w:ascii="Arial" w:hAnsi="Arial" w:cs="Arial"/>
+                                <w:sz w:val="28"/>
+                                <w:szCs w:val="28"/>
+                              </w:rPr>
+                              <w:t xml:space="preserve">    digitalWrite(13,HIGH);</w:t>
+                            </w:r>
+                          </w:p>
+                          <w:p>
+                            <w:pPr>
+                              <w:spacing w:line="240" w:lineRule="auto"/>
+                              <w:rPr>
+                                <w:rFonts w:ascii="Arial" w:hAnsi="Arial" w:cs="Arial"/>
+                                <w:sz w:val="28"/>
+                                <w:szCs w:val="28"/>
+                              </w:rPr>
+                            </w:pPr>
+                            <w:r>
+                              <w:rPr>
+                                <w:rFonts w:ascii="Arial" w:hAnsi="Arial" w:cs="Arial"/>
+                                <w:sz w:val="28"/>
+                                <w:szCs w:val="28"/>
+                              </w:rPr>
+                              <w:t xml:space="preserve">  }else{</w:t>
+                            </w:r>
+                          </w:p>
+                          <w:p>
+                            <w:pPr>
+                              <w:spacing w:line="240" w:lineRule="auto"/>
+                              <w:rPr>
+                                <w:rFonts w:ascii="Arial" w:hAnsi="Arial" w:cs="Arial"/>
+                                <w:sz w:val="28"/>
+                                <w:szCs w:val="28"/>
+                              </w:rPr>
+                            </w:pPr>
+                            <w:r>
+                              <w:rPr>
+                                <w:rFonts w:ascii="Arial" w:hAnsi="Arial" w:cs="Arial"/>
+                                <w:sz w:val="28"/>
+                                <w:szCs w:val="28"/>
+                              </w:rPr>
+                              <w:t xml:space="preserve">    digitalWrite(13,LOW);</w:t>
+                            </w:r>
+                          </w:p>
+                          <w:p>
+                            <w:pPr>
+                              <w:spacing w:line="240" w:lineRule="auto"/>
+                              <w:rPr>
+                                <w:rFonts w:ascii="Arial" w:hAnsi="Arial" w:cs="Arial"/>
+                                <w:sz w:val="28"/>
+                                <w:szCs w:val="28"/>
+                              </w:rPr>
+                            </w:pPr>
+                            <w:r>
+                              <w:rPr>
+                                <w:rFonts w:ascii="Arial" w:hAnsi="Arial" w:cs="Arial"/>
+                                <w:sz w:val="28"/>
+                                <w:szCs w:val="28"/>
+                              </w:rPr>
+                              <w:t xml:space="preserve">  }</w:t>
+                            </w:r>
+                          </w:p>
+                          <w:p>
+                            <w:pPr>
+                              <w:spacing w:line="240" w:lineRule="auto"/>
+                              <w:rPr>
+                                <w:rFonts w:ascii="Arial" w:hAnsi="Arial" w:cs="Arial"/>
+                                <w:sz w:val="28"/>
+                                <w:szCs w:val="28"/>
+                              </w:rPr>
+                            </w:pPr>
+                            <w:r>
+                              <w:rPr>
+                                <w:rFonts w:ascii="Arial" w:hAnsi="Arial" w:cs="Arial"/>
+                                <w:sz w:val="28"/>
+                                <w:szCs w:val="28"/>
+                              </w:rPr>
+                              <w:t xml:space="preserve">  delay(1000);</w:t>
+                            </w:r>
+                          </w:p>
+                          <w:p>
+                            <w:pPr>
+                              <w:spacing w:line="240" w:lineRule="auto"/>
+                              <w:rPr>
+                                <w:rFonts w:ascii="Arial" w:hAnsi="Arial" w:cs="Arial"/>
+                                <w:sz w:val="28"/>
+                                <w:szCs w:val="28"/>
+                              </w:rPr>
+                            </w:pPr>
+                            <w:r>
+                              <w:rPr>
+                                <w:rFonts w:ascii="Arial" w:hAnsi="Arial" w:cs="Arial"/>
+                                <w:sz w:val="28"/>
+                                <w:szCs w:val="28"/>
+                              </w:rPr>
+                              <w:t>}</w:t>
+                            </w:r>
+                          </w:p>
+                        </w:txbxContent>
+                      </wps:txbx>
+                      <wps:bodyPr rot="0" vert="horz" wrap="square" lIns="91440" tIns="45720" rIns="91440" bIns="45720" anchor="t" anchorCtr="0">
+                        <a:noAutofit/>
+                      </wps:bodyPr>
+                    </wps:wsp>
+                  </a:graphicData>
+                </a:graphic>
+                <wp14:sizeRelH relativeFrom="margin">
+                  <wp14:pctWidth>0</wp14:pctWidth>
+                </wp14:sizeRelH>
+                <wp14:sizeRelV relativeFrom="margin">
+                  <wp14:pctHeight>0</wp14:pctHeight>
+                </wp14:sizeRelV>
+              </wp:anchor>
+            </w:drawing>
+          </mc:Choice>
+          <mc:Fallback>
+            <w:pict>
+              <v:shape w14:anchorId="663AC1D1" id="_x0000_s1030" type="#_x0000_t202" style="position:absolute;left:0;text-align:left;margin-left:12pt;margin-top:19.45pt;width:423.75pt;height:420pt;z-index:251679744;visibility:visible;mso-wrap-style:square;mso-width-percent:0;mso-height-percent:0;mso-wrap-distance-left:9pt;mso-wrap-distance-top:3.6pt;mso-wrap-distance-right:9pt;mso-wrap-distance-bottom:3.6pt;mso-position-horizontal:absolute;mso-position-horizontal-relative:margin;mso-position-vertical:absolute;mso-position-vertical-relative:text;mso-width-percent:0;mso-height-percent:0;mso-width-relative:margin;mso-height-relative:margin;v-text-anchor:top" o:gfxdata="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">
+                <v:textbox>
+                  <w:txbxContent>
+                    <w:p>
+                      <w:pPr>
+                        <w:spacing w:line="240" w:lineRule="auto"/>
+                        <w:rPr>
+                          <w:rFonts w:ascii="Arial" w:hAnsi="Arial" w:cs="Arial"/>
+                          <w:sz w:val="28"/>
+                          <w:szCs w:val="28"/>
+                        </w:rPr>
+                      </w:pPr>
+                      <w:r>
+                        <w:rPr>
+                          <w:rFonts w:ascii="Arial" w:hAnsi="Arial" w:cs="Arial"/>
+                          <w:sz w:val="28"/>
+                          <w:szCs w:val="28"/>
+                        </w:rPr>
+                        <w:t>int x = 0;</w:t>
+                      </w:r>
+                    </w:p>
+                    <w:p>
+                      <w:pPr>
+                        <w:spacing w:line="240" w:lineRule="auto"/>
+                        <w:rPr>
+                          <w:rFonts w:ascii="Arial" w:hAnsi="Arial" w:cs="Arial"/>
+                          <w:sz w:val="28"/>
+                          <w:szCs w:val="28"/>
+                        </w:rPr>
+                      </w:pPr>
+                      <w:r>
+                        <w:rPr>
+                          <w:rFonts w:ascii="Arial" w:hAnsi="Arial" w:cs="Arial"/>
+                          <w:sz w:val="28"/>
+                          <w:szCs w:val="28"/>
+                        </w:rPr>
+                        <w:t>void setup()</w:t>
+                      </w:r>
+                    </w:p>
+                    <w:p>
+                      <w:pPr>
+                        <w:spacing w:line="240" w:lineRule="auto"/>
+                        <w:rPr>
+                          <w:rFonts w:ascii="Arial" w:hAnsi="Arial" w:cs="Arial"/>
+                          <w:sz w:val="28"/>
+                          <w:szCs w:val="28"/>
+                        </w:rPr>
+                      </w:pPr>
+                      <w:r>
+                        <w:rPr>
+                          <w:rFonts w:ascii="Arial" w:hAnsi="Arial" w:cs="Arial"/>
+                          <w:sz w:val="28"/>
+                          <w:szCs w:val="28"/>
+                        </w:rPr>
+                        <w:t>{</w:t>
+                      </w:r>
+                    </w:p>
+                    <w:p>
+                      <w:pPr>
+                        <w:spacing w:line="240" w:lineRule="auto"/>
+                        <w:rPr>
+                          <w:rFonts w:ascii="Arial" w:hAnsi="Arial" w:cs="Arial"/>
+                          <w:sz w:val="28"/>
+                          <w:szCs w:val="28"/>
+                        </w:rPr>
+                      </w:pPr>
+                      <w:r>
+                        <w:rPr>
+                          <w:rFonts w:ascii="Arial" w:hAnsi="Arial" w:cs="Arial"/>
+                          <w:sz w:val="28"/>
+                          <w:szCs w:val="28"/>
+                        </w:rPr>
+                        <w:t xml:space="preserve">  pinMode(2,INPUT);</w:t>
+                      </w:r>
+                    </w:p>
+                    <w:p>
+                      <w:pPr>
+                        <w:spacing w:line="240" w:lineRule="auto"/>
+                        <w:rPr>
+                          <w:rFonts w:ascii="Arial" w:hAnsi="Arial" w:cs="Arial"/>
+                          <w:sz w:val="28"/>
+                          <w:szCs w:val="28"/>
+                        </w:rPr>
+                      </w:pPr>
+                      <w:r>
+                        <w:rPr>
+                          <w:rFonts w:ascii="Arial" w:hAnsi="Arial" w:cs="Arial"/>
+                          <w:sz w:val="28"/>
+                          <w:szCs w:val="28"/>
+                        </w:rPr>
+                        <w:t xml:space="preserve">  pinMode(13,OUTPUT);</w:t>
+                      </w:r>
+                    </w:p>
+                    <w:p>
+                      <w:pPr>
+                        <w:spacing w:line="240" w:lineRule="auto"/>
+                        <w:rPr>
+                          <w:rFonts w:ascii="Arial" w:hAnsi="Arial" w:cs="Arial"/>
+                          <w:sz w:val="28"/>
+                          <w:szCs w:val="28"/>
+                        </w:rPr>
+                      </w:pPr>
+                      <w:r>
+                        <w:rPr>
+                          <w:rFonts w:ascii="Arial" w:hAnsi="Arial" w:cs="Arial"/>
+                          <w:sz w:val="28"/>
+                          <w:szCs w:val="28"/>
+                        </w:rPr>
+                        <w:t>}</w:t>
+                      </w:r>
+                    </w:p>
+                    <w:p>
+                      <w:pPr>
+                        <w:spacing w:line="240" w:lineRule="auto"/>
+                        <w:rPr>
+                          <w:rFonts w:ascii="Arial" w:hAnsi="Arial" w:cs="Arial"/>
+                          <w:sz w:val="28"/>
+                          <w:szCs w:val="28"/>
+                        </w:rPr>
+                      </w:pPr>
+                      <w:r>
+                        <w:rPr>
+                          <w:rFonts w:ascii="Arial" w:hAnsi="Arial" w:cs="Arial"/>
+                          <w:sz w:val="28"/>
+                          <w:szCs w:val="28"/>
+                        </w:rPr>
+                        <w:t>void loop()</w:t>
+                      </w:r>
+                    </w:p>
+                    <w:p>
+                      <w:pPr>
+                        <w:spacing w:line="240" w:lineRule="auto"/>
+                        <w:rPr>
+                          <w:rFonts w:ascii="Arial" w:hAnsi="Arial" w:cs="Arial"/>
+                          <w:sz w:val="28"/>
+                          <w:szCs w:val="28"/>
+                        </w:rPr>
+                      </w:pPr>
+                      <w:r>
+                        <w:rPr>
+                          <w:rFonts w:ascii="Arial" w:hAnsi="Arial" w:cs="Arial"/>
+                          <w:sz w:val="28"/>
+                          <w:szCs w:val="28"/>
+                        </w:rPr>
+                        <w:t>{</w:t>
+                      </w:r>
+                    </w:p>
+                    <w:p>
+                      <w:pPr>
+                        <w:spacing w:line="240" w:lineRule="auto"/>
+                        <w:rPr>
+                          <w:rFonts w:ascii="Arial" w:hAnsi="Arial" w:cs="Arial"/>
+                          <w:sz w:val="28"/>
+                          <w:szCs w:val="28"/>
+                        </w:rPr>
+                      </w:pPr>
+                      <w:r>
+                        <w:rPr>
+                          <w:rFonts w:ascii="Arial" w:hAnsi="Arial" w:cs="Arial"/>
+                          <w:sz w:val="28"/>
+                          <w:szCs w:val="28"/>
+                        </w:rPr>
+                        <w:t xml:space="preserve">  x = digitalRead(2);</w:t>
+                      </w:r>
+                    </w:p>
+                    <w:p>
+                      <w:pPr>
+                        <w:spacing w:line="240" w:lineRule="auto"/>
+                        <w:rPr>
+                          <w:rFonts w:ascii="Arial" w:hAnsi="Arial" w:cs="Arial"/>
+                          <w:sz w:val="28"/>
+                          <w:szCs w:val="28"/>
+                        </w:rPr>
+                      </w:pPr>
+                      <w:r>
+                        <w:rPr>
+                          <w:rFonts w:ascii="Arial" w:hAnsi="Arial" w:cs="Arial"/>
+                          <w:sz w:val="28"/>
+                          <w:szCs w:val="28"/>
+                        </w:rPr>
+                        <w:t xml:space="preserve">  if(x == HIGH){</w:t>
+                      </w:r>
+                    </w:p>
+                    <w:p>
+                      <w:pPr>
+                        <w:spacing w:line="240" w:lineRule="auto"/>
+                        <w:rPr>
+                          <w:rFonts w:ascii="Arial" w:hAnsi="Arial" w:cs="Arial"/>
+                          <w:sz w:val="28"/>
+                          <w:szCs w:val="28"/>
+                        </w:rPr>
+                      </w:pPr>
+                      <w:r>
+                        <w:rPr>
+                          <w:rFonts w:ascii="Arial" w:hAnsi="Arial" w:cs="Arial"/>
+                          <w:sz w:val="28"/>
+                          <w:szCs w:val="28"/>
+                        </w:rPr>
+                        <w:t xml:space="preserve">    digitalWrite(13,HIGH);</w:t>
+                      </w:r>
+                    </w:p>
+                    <w:p>
+                      <w:pPr>
+                        <w:spacing w:line="240" w:lineRule="auto"/>
+                        <w:rPr>
+                          <w:rFonts w:ascii="Arial" w:hAnsi="Arial" w:cs="Arial"/>
+                          <w:sz w:val="28"/>
+                          <w:szCs w:val="28"/>
+                        </w:rPr>
+                      </w:pPr>
+                      <w:r>
+                        <w:rPr>
+                          <w:rFonts w:ascii="Arial" w:hAnsi="Arial" w:cs="Arial"/>
+                          <w:sz w:val="28"/>
+                          <w:szCs w:val="28"/>
+                        </w:rPr>
+                        <w:t xml:space="preserve">  }else{</w:t>
+                      </w:r>
+                    </w:p>
+                    <w:p>
+                      <w:pPr>
+                        <w:spacing w:line="240" w:lineRule="auto"/>
+                        <w:rPr>
+                          <w:rFonts w:ascii="Arial" w:hAnsi="Arial" w:cs="Arial"/>
+                          <w:sz w:val="28"/>
+                          <w:szCs w:val="28"/>
+                        </w:rPr>
+                      </w:pPr>
+                      <w:r>
+                        <w:rPr>
+                          <w:rFonts w:ascii="Arial" w:hAnsi="Arial" w:cs="Arial"/>
+                          <w:sz w:val="28"/>
+                          <w:szCs w:val="28"/>
+                        </w:rPr>
+                        <w:t xml:space="preserve">    digitalWrite(13,LOW);</w:t>
+                      </w:r>
+                    </w:p>
+                    <w:p>
+                      <w:pPr>
+                        <w:spacing w:line="240" w:lineRule="auto"/>
+                        <w:rPr>
+                          <w:rFonts w:ascii="Arial" w:hAnsi="Arial" w:cs="Arial"/>
+                          <w:sz w:val="28"/>
+                          <w:szCs w:val="28"/>
+                        </w:rPr>
+                      </w:pPr>
+                      <w:r>
+                        <w:rPr>
+                          <w:rFonts w:ascii="Arial" w:hAnsi="Arial" w:cs="Arial"/>
+                          <w:sz w:val="28"/>
+                          <w:szCs w:val="28"/>
+                        </w:rPr>
+                        <w:t xml:space="preserve">  }</w:t>
+                      </w:r>
+                    </w:p>
+                    <w:p>
+                      <w:pPr>
+                        <w:spacing w:line="240" w:lineRule="auto"/>
+                        <w:rPr>
+                          <w:rFonts w:ascii="Arial" w:hAnsi="Arial" w:cs="Arial"/>
+                          <w:sz w:val="28"/>
+                          <w:szCs w:val="28"/>
+                        </w:rPr>
+                      </w:pPr>
+                      <w:r>
+                        <w:rPr>
+                          <w:rFonts w:ascii="Arial" w:hAnsi="Arial" w:cs="Arial"/>
+                          <w:sz w:val="28"/>
+                          <w:szCs w:val="28"/>
+                        </w:rPr>
+                        <w:t xml:space="preserve">  delay(1000);</w:t>
+                      </w:r>
+                    </w:p>
+                    <w:p>
+                      <w:pPr>
+                        <w:spacing w:line="240" w:lineRule="auto"/>
+                        <w:rPr>
+                          <w:rFonts w:ascii="Arial" w:hAnsi="Arial" w:cs="Arial"/>
+                          <w:sz w:val="28"/>
+                          <w:szCs w:val="28"/>
+                        </w:rPr>
+                      </w:pPr>
+                      <w:r>
+                        <w:rPr>
+                          <w:rFonts w:ascii="Arial" w:hAnsi="Arial" w:cs="Arial"/>
+                          <w:sz w:val="28"/>
+                          <w:szCs w:val="28"/>
+                        </w:rPr>
+                        <w:t>}</w:t>
+                      </w:r>
+                    </w:p>
+                  </w:txbxContent>
+                </v:textbox>
+                <w10:wrap type="square" anchorx="margin"/>
+              </v:shape>
+            </w:pict>
+          </mc:Fallback>
+        </mc:AlternateContent>
+      </w:r>
+    </w:p>
     <w:sectPr>
-      <w:footerReference w:type="default" r:id="rId11"/>
+      <w:footerReference w:type="default" r:id="rId12"/>
       <w:pgSz w:w="12240" w:h="15840"/>
       <w:pgMar w:top="1440" w:right="1440" w:bottom="1440" w:left="1440" w:header="720" w:footer="720" w:gutter="0"/>
       <w:pgBorders w:offsetFrom="page">
@@ -2991,7 +3979,7 @@
           <w:rPr>
             <w:noProof/>
           </w:rPr>
-          <w:t>4</w:t>
+          <w:t>6</w:t>
         </w:r>
         <w:r>
           <w:rPr>
@@ -3151,6 +4139,297 @@
     </w:lvl>
   </w:abstractNum>
   <w:abstractNum w:abstractNumId="1" w15:restartNumberingAfterBreak="0">
+    <w:nsid w:val="279950AA"/>
+    <w:multiLevelType w:val="hybridMultilevel"/>
+    <w:tmpl w:val="3BC6A7E8"/>
+    <w:lvl w:ilvl="0" w:tplc="A5240280">
+      <w:start w:val="1"/>
+      <w:numFmt w:val="upperLetter"/>
+      <w:lvlText w:val="%1."/>
+      <w:lvlJc w:val="left"/>
+      <w:pPr>
+        <w:ind w:left="1080" w:hanging="360"/>
+      </w:pPr>
+      <w:rPr>
+        <w:rFonts w:hint="default"/>
+      </w:rPr>
+    </w:lvl>
+    <w:lvl w:ilvl="1" w:tplc="04090019" w:tentative="1">
+      <w:start w:val="1"/>
+      <w:numFmt w:val="lowerLetter"/>
+      <w:lvlText w:val="%2."/>
+      <w:lvlJc w:val="left"/>
+      <w:pPr>
+        <w:ind w:left="1800" w:hanging="360"/>
+      </w:pPr>
+    </w:lvl>
+    <w:lvl w:ilvl="2" w:tplc="0409001B" w:tentative="1">
+      <w:start w:val="1"/>
+      <w:numFmt w:val="lowerRoman"/>
+      <w:lvlText w:val="%3."/>
+      <w:lvlJc w:val="right"/>
+      <w:pPr>
+        <w:ind w:left="2520" w:hanging="180"/>
+      </w:pPr>
+    </w:lvl>
+    <w:lvl w:ilvl="3" w:tplc="0409000F" w:tentative="1">
+      <w:start w:val="1"/>
+      <w:numFmt w:val="decimal"/>
+      <w:lvlText w:val="%4."/>
+      <w:lvlJc w:val="left"/>
+      <w:pPr>
+        <w:ind w:left="3240" w:hanging="360"/>
+      </w:pPr>
+    </w:lvl>
+    <w:lvl w:ilvl="4" w:tplc="04090019" w:tentative="1">
+      <w:start w:val="1"/>
+      <w:numFmt w:val="lowerLetter"/>
+      <w:lvlText w:val="%5."/>
+      <w:lvlJc w:val="left"/>
+      <w:pPr>
+        <w:ind w:left="3960" w:hanging="360"/>
+      </w:pPr>
+    </w:lvl>
+    <w:lvl w:ilvl="5" w:tplc="0409001B" w:tentative="1">
+      <w:start w:val="1"/>
+      <w:numFmt w:val="lowerRoman"/>
+      <w:lvlText w:val="%6."/>
+      <w:lvlJc w:val="right"/>
+      <w:pPr>
+        <w:ind w:left="4680" w:hanging="180"/>
+      </w:pPr>
+    </w:lvl>
+    <w:lvl w:ilvl="6" w:tplc="0409000F" w:tentative="1">
+      <w:start w:val="1"/>
+      <w:numFmt w:val="decimal"/>
+      <w:lvlText w:val="%7."/>
+      <w:lvlJc w:val="left"/>
+      <w:pPr>
+        <w:ind w:left="5400" w:hanging="360"/>
+      </w:pPr>
+    </w:lvl>
+    <w:lvl w:ilvl="7" w:tplc="04090019" w:tentative="1">
+      <w:start w:val="1"/>
+      <w:numFmt w:val="lowerLetter"/>
+      <w:lvlText w:val="%8."/>
+      <w:lvlJc w:val="left"/>
+      <w:pPr>
+        <w:ind w:left="6120" w:hanging="360"/>
+      </w:pPr>
+    </w:lvl>
+    <w:lvl w:ilvl="8" w:tplc="0409001B" w:tentative="1">
+      <w:start w:val="1"/>
+      <w:numFmt w:val="lowerRoman"/>
+      <w:lvlText w:val="%9."/>
+      <w:lvlJc w:val="right"/>
+      <w:pPr>
+        <w:ind w:left="6840" w:hanging="180"/>
+      </w:pPr>
+    </w:lvl>
+  </w:abstractNum>
+  <w:abstractNum w:abstractNumId="2" w15:restartNumberingAfterBreak="0">
+    <w:nsid w:val="3B741DD1"/>
+    <w:multiLevelType w:val="hybridMultilevel"/>
+    <w:tmpl w:val="27BA6502"/>
+    <w:lvl w:ilvl="0" w:tplc="04090003">
+      <w:start w:val="1"/>
+      <w:numFmt w:val="bullet"/>
+      <w:lvlText w:val="o"/>
+      <w:lvlJc w:val="left"/>
+      <w:pPr>
+        <w:ind w:left="1800" w:hanging="360"/>
+      </w:pPr>
+      <w:rPr>
+        <w:rFonts w:ascii="Courier New" w:hAnsi="Courier New" w:cs="Courier New" w:hint="default"/>
+      </w:rPr>
+    </w:lvl>
+    <w:lvl w:ilvl="1" w:tplc="04090003" w:tentative="1">
+      <w:start w:val="1"/>
+      <w:numFmt w:val="bullet"/>
+      <w:lvlText w:val="o"/>
+      <w:lvlJc w:val="left"/>
+      <w:pPr>
+        <w:ind w:left="2520" w:hanging="360"/>
+      </w:pPr>
+      <w:rPr>
+        <w:rFonts w:ascii="Courier New" w:hAnsi="Courier New" w:cs="Courier New" w:hint="default"/>
+      </w:rPr>
+    </w:lvl>
+    <w:lvl w:ilvl="2" w:tplc="04090005" w:tentative="1">
+      <w:start w:val="1"/>
+      <w:numFmt w:val="bullet"/>
+      <w:lvlText w:val=""/>
+      <w:lvlJc w:val="left"/>
+      <w:pPr>
+        <w:ind w:left="3240" w:hanging="360"/>
+      </w:pPr>
+      <w:rPr>
+        <w:rFonts w:ascii="Wingdings" w:hAnsi="Wingdings" w:hint="default"/>
+      </w:rPr>
+    </w:lvl>
+    <w:lvl w:ilvl="3" w:tplc="04090001" w:tentative="1">
+      <w:start w:val="1"/>
+      <w:numFmt w:val="bullet"/>
+      <w:lvlText w:val=""/>
+      <w:lvlJc w:val="left"/>
+      <w:pPr>
+        <w:ind w:left="3960" w:hanging="360"/>
+      </w:pPr>
+      <w:rPr>
+        <w:rFonts w:ascii="Symbol" w:hAnsi="Symbol" w:hint="default"/>
+      </w:rPr>
+    </w:lvl>
+    <w:lvl w:ilvl="4" w:tplc="04090003" w:tentative="1">
+      <w:start w:val="1"/>
+      <w:numFmt w:val="bullet"/>
+      <w:lvlText w:val="o"/>
+      <w:lvlJc w:val="left"/>
+      <w:pPr>
+        <w:ind w:left="4680" w:hanging="360"/>
+      </w:pPr>
+      <w:rPr>
+        <w:rFonts w:ascii="Courier New" w:hAnsi="Courier New" w:cs="Courier New" w:hint="default"/>
+      </w:rPr>
+    </w:lvl>
+    <w:lvl w:ilvl="5" w:tplc="04090005" w:tentative="1">
+      <w:start w:val="1"/>
+      <w:numFmt w:val="bullet"/>
+      <w:lvlText w:val=""/>
+      <w:lvlJc w:val="left"/>
+      <w:pPr>
+        <w:ind w:left="5400" w:hanging="360"/>
+      </w:pPr>
+      <w:rPr>
+        <w:rFonts w:ascii="Wingdings" w:hAnsi="Wingdings" w:hint="default"/>
+      </w:rPr>
+    </w:lvl>
+    <w:lvl w:ilvl="6" w:tplc="04090001" w:tentative="1">
+      <w:start w:val="1"/>
+      <w:numFmt w:val="bullet"/>
+      <w:lvlText w:val=""/>
+      <w:lvlJc w:val="left"/>
+      <w:pPr>
+        <w:ind w:left="6120" w:hanging="360"/>
+      </w:pPr>
+      <w:rPr>
+        <w:rFonts w:ascii="Symbol" w:hAnsi="Symbol" w:hint="default"/>
+      </w:rPr>
+    </w:lvl>
+    <w:lvl w:ilvl="7" w:tplc="04090003" w:tentative="1">
+      <w:start w:val="1"/>
+      <w:numFmt w:val="bullet"/>
+      <w:lvlText w:val="o"/>
+      <w:lvlJc w:val="left"/>
+      <w:pPr>
+        <w:ind w:left="6840" w:hanging="360"/>
+      </w:pPr>
+      <w:rPr>
+        <w:rFonts w:ascii="Courier New" w:hAnsi="Courier New" w:cs="Courier New" w:hint="default"/>
+      </w:rPr>
+    </w:lvl>
+    <w:lvl w:ilvl="8" w:tplc="04090005" w:tentative="1">
+      <w:start w:val="1"/>
+      <w:numFmt w:val="bullet"/>
+      <w:lvlText w:val=""/>
+      <w:lvlJc w:val="left"/>
+      <w:pPr>
+        <w:ind w:left="7560" w:hanging="360"/>
+      </w:pPr>
+      <w:rPr>
+        <w:rFonts w:ascii="Wingdings" w:hAnsi="Wingdings" w:hint="default"/>
+      </w:rPr>
+    </w:lvl>
+  </w:abstractNum>
+  <w:abstractNum w:abstractNumId="3" w15:restartNumberingAfterBreak="0">
+    <w:nsid w:val="42B2600E"/>
+    <w:multiLevelType w:val="hybridMultilevel"/>
+    <w:tmpl w:val="7C3466AE"/>
+    <w:lvl w:ilvl="0" w:tplc="04090003">
+      <w:start w:val="1"/>
+      <w:numFmt w:val="bullet"/>
+      <w:lvlText w:val="o"/>
+      <w:lvlJc w:val="left"/>
+      <w:pPr>
+        <w:ind w:left="1080" w:hanging="360"/>
+      </w:pPr>
+      <w:rPr>
+        <w:rFonts w:ascii="Courier New" w:hAnsi="Courier New" w:cs="Courier New" w:hint="default"/>
+      </w:rPr>
+    </w:lvl>
+    <w:lvl w:ilvl="1" w:tplc="04090019" w:tentative="1">
+      <w:start w:val="1"/>
+      <w:numFmt w:val="lowerLetter"/>
+      <w:lvlText w:val="%2."/>
+      <w:lvlJc w:val="left"/>
+      <w:pPr>
+        <w:ind w:left="1800" w:hanging="360"/>
+      </w:pPr>
+    </w:lvl>
+    <w:lvl w:ilvl="2" w:tplc="0409001B" w:tentative="1">
+      <w:start w:val="1"/>
+      <w:numFmt w:val="lowerRoman"/>
+      <w:lvlText w:val="%3."/>
+      <w:lvlJc w:val="right"/>
+      <w:pPr>
+        <w:ind w:left="2520" w:hanging="180"/>
+      </w:pPr>
+    </w:lvl>
+    <w:lvl w:ilvl="3" w:tplc="0409000F" w:tentative="1">
+      <w:start w:val="1"/>
+      <w:numFmt w:val="decimal"/>
+      <w:lvlText w:val="%4."/>
+      <w:lvlJc w:val="left"/>
+      <w:pPr>
+        <w:ind w:left="3240" w:hanging="360"/>
+      </w:pPr>
+    </w:lvl>
+    <w:lvl w:ilvl="4" w:tplc="04090019" w:tentative="1">
+      <w:start w:val="1"/>
+      <w:numFmt w:val="lowerLetter"/>
+      <w:lvlText w:val="%5."/>
+      <w:lvlJc w:val="left"/>
+      <w:pPr>
+        <w:ind w:left="3960" w:hanging="360"/>
+      </w:pPr>
+    </w:lvl>
+    <w:lvl w:ilvl="5" w:tplc="0409001B" w:tentative="1">
+      <w:start w:val="1"/>
+      <w:numFmt w:val="lowerRoman"/>
+      <w:lvlText w:val="%6."/>
+      <w:lvlJc w:val="right"/>
+      <w:pPr>
+        <w:ind w:left="4680" w:hanging="180"/>
+      </w:pPr>
+    </w:lvl>
+    <w:lvl w:ilvl="6" w:tplc="0409000F" w:tentative="1">
+      <w:start w:val="1"/>
+      <w:numFmt w:val="decimal"/>
+      <w:lvlText w:val="%7."/>
+      <w:lvlJc w:val="left"/>
+      <w:pPr>
+        <w:ind w:left="5400" w:hanging="360"/>
+      </w:pPr>
+    </w:lvl>
+    <w:lvl w:ilvl="7" w:tplc="04090019" w:tentative="1">
+      <w:start w:val="1"/>
+      <w:numFmt w:val="lowerLetter"/>
+      <w:lvlText w:val="%8."/>
+      <w:lvlJc w:val="left"/>
+      <w:pPr>
+        <w:ind w:left="6120" w:hanging="360"/>
+      </w:pPr>
+    </w:lvl>
+    <w:lvl w:ilvl="8" w:tplc="0409001B" w:tentative="1">
+      <w:start w:val="1"/>
+      <w:numFmt w:val="lowerRoman"/>
+      <w:lvlText w:val="%9."/>
+      <w:lvlJc w:val="right"/>
+      <w:pPr>
+        <w:ind w:left="6840" w:hanging="180"/>
+      </w:pPr>
+    </w:lvl>
+  </w:abstractNum>
+  <w:abstractNum w:abstractNumId="4" w15:restartNumberingAfterBreak="0">
     <w:nsid w:val="549D6469"/>
     <w:multiLevelType w:val="hybridMultilevel"/>
     <w:tmpl w:val="AB9C0784"/>
@@ -3236,7 +4515,7 @@
       </w:pPr>
     </w:lvl>
   </w:abstractNum>
-  <w:abstractNum w:abstractNumId="2" w15:restartNumberingAfterBreak="0">
+  <w:abstractNum w:abstractNumId="5" w15:restartNumberingAfterBreak="0">
     <w:nsid w:val="5BC71F4F"/>
     <w:multiLevelType w:val="hybridMultilevel"/>
     <w:tmpl w:val="2CD8E676"/>
@@ -3327,7 +4606,7 @@
       </w:pPr>
     </w:lvl>
   </w:abstractNum>
-  <w:abstractNum w:abstractNumId="3" w15:restartNumberingAfterBreak="0">
+  <w:abstractNum w:abstractNumId="6" w15:restartNumberingAfterBreak="0">
     <w:nsid w:val="646D6A09"/>
     <w:multiLevelType w:val="hybridMultilevel"/>
     <w:tmpl w:val="41105196"/>
@@ -3418,7 +4697,7 @@
       </w:pPr>
     </w:lvl>
   </w:abstractNum>
-  <w:abstractNum w:abstractNumId="4" w15:restartNumberingAfterBreak="0">
+  <w:abstractNum w:abstractNumId="7" w15:restartNumberingAfterBreak="0">
     <w:nsid w:val="6BCE14CD"/>
     <w:multiLevelType w:val="hybridMultilevel"/>
     <w:tmpl w:val="0F94E1E8"/>
@@ -3508,19 +4787,28 @@
     </w:lvl>
   </w:abstractNum>
   <w:num w:numId="1">
-    <w:abstractNumId w:val="1"/>
+    <w:abstractNumId w:val="4"/>
   </w:num>
   <w:num w:numId="2">
-    <w:abstractNumId w:val="2"/>
+    <w:abstractNumId w:val="5"/>
   </w:num>
   <w:num w:numId="3">
-    <w:abstractNumId w:val="3"/>
+    <w:abstractNumId w:val="6"/>
   </w:num>
   <w:num w:numId="4">
-    <w:abstractNumId w:val="4"/>
+    <w:abstractNumId w:val="7"/>
   </w:num>
   <w:num w:numId="5">
     <w:abstractNumId w:val="0"/>
+  </w:num>
+  <w:num w:numId="6">
+    <w:abstractNumId w:val="1"/>
+  </w:num>
+  <w:num w:numId="7">
+    <w:abstractNumId w:val="2"/>
+  </w:num>
+  <w:num w:numId="8">
+    <w:abstractNumId w:val="3"/>
   </w:num>
 </w:numbering>
 </file>
@@ -4424,7 +5712,7 @@
 </file>
 
 <file path=customXml/itemProps1.xml><?xml version="1.0" encoding="utf-8"?>
-<ds:datastoreItem xmlns:ds="http://schemas.openxmlformats.org/officeDocument/2006/customXml" ds:itemID="{A64A0E69-553F-4475-A56B-8043931FB3B0}">
+<ds:datastoreItem xmlns:ds="http://schemas.openxmlformats.org/officeDocument/2006/customXml" ds:itemID="{7BA241BE-1D46-4A20-9CBE-D2E52509A2CD}">
   <ds:schemaRefs>
     <ds:schemaRef ds:uri="http://schemas.openxmlformats.org/officeDocument/2006/bibliography"/>
   </ds:schemaRefs>

</xml_diff>